<commit_message>
Update Plantilla documentacion word.docx
</commit_message>
<xml_diff>
--- a/word_docs/plantillas/Plantilla documentacion word.docx
+++ b/word_docs/plantillas/Plantilla documentacion word.docx
@@ -132,25 +132,7 @@
         <w:rPr>
           <w:color w:val="404040" w:themeColor="text1" w:themeTint="BF"/>
         </w:rPr>
-        <w:t xml:space="preserve">TITULO DEL </w:t>
-      </w:r>
-      <w:commentRangeStart w:id="0"/>
-      <w:r>
-        <w:rPr>
-          <w:color w:val="404040" w:themeColor="text1" w:themeTint="BF"/>
-        </w:rPr>
-        <w:t>DOCUMENTO</w:t>
-      </w:r>
-      <w:commentRangeEnd w:id="0"/>
-      <w:r>
-        <w:rPr>
-          <w:rStyle w:val="Refdecomentario"/>
-          <w:rFonts w:ascii="Calibri" w:eastAsia="Calibri" w:hAnsi="Calibri" w:cs="Calibri"/>
-          <w:color w:val="404040" w:themeColor="text1" w:themeTint="BF"/>
-          <w:spacing w:val="0"/>
-          <w:kern w:val="0"/>
-        </w:rPr>
-        <w:commentReference w:id="0"/>
+        <w:t>TITULO DEL DOCUMENTO</w:t>
       </w:r>
     </w:p>
     <w:p>
@@ -169,7 +151,6 @@
           <w:color w:val="404040" w:themeColor="text1" w:themeTint="BF"/>
         </w:rPr>
       </w:pPr>
-      <w:commentRangeStart w:id="1"/>
       <w:r>
         <w:rPr>
           <w:noProof/>
@@ -191,7 +172,7 @@
                     <pic:cNvPicPr/>
                   </pic:nvPicPr>
                   <pic:blipFill>
-                    <a:blip r:embed="rId12">
+                    <a:blip r:embed="rId9">
                       <a:extLst>
                         <a:ext uri="{28A0092B-C50C-407E-A947-70E740481C1C}">
                           <a14:useLocalDpi xmlns:a14="http://schemas.microsoft.com/office/drawing/2010/main" val="0"/>
@@ -217,14 +198,6 @@
           </wp:inline>
         </w:drawing>
       </w:r>
-      <w:commentRangeEnd w:id="1"/>
-      <w:r>
-        <w:rPr>
-          <w:rStyle w:val="Refdecomentario"/>
-          <w:color w:val="404040" w:themeColor="text1" w:themeTint="BF"/>
-        </w:rPr>
-        <w:commentReference w:id="1"/>
-      </w:r>
     </w:p>
     <w:tbl>
       <w:tblPr>
@@ -323,7 +296,6 @@
             </w:rPr>
           </w:pPr>
         </w:p>
-        <w:commentRangeStart w:id="2"/>
         <w:p>
           <w:pPr>
             <w:pStyle w:val="TDC1"/>
@@ -1322,14 +1294,6 @@
             </w:rPr>
             <w:fldChar w:fldCharType="end"/>
           </w:r>
-          <w:commentRangeEnd w:id="2"/>
-          <w:r>
-            <w:rPr>
-              <w:rStyle w:val="Refdecomentario"/>
-              <w:color w:val="404040" w:themeColor="text1" w:themeTint="BF"/>
-            </w:rPr>
-            <w:commentReference w:id="2"/>
-          </w:r>
         </w:p>
       </w:sdtContent>
     </w:sdt>
@@ -1371,6 +1335,15 @@
     </w:p>
     <w:p>
       <w:pPr>
+        <w:spacing w:after="60"/>
+        <w:ind w:left="116"/>
+        <w:rPr>
+          <w:color w:val="404040" w:themeColor="text1" w:themeTint="BF"/>
+        </w:rPr>
+      </w:pPr>
+    </w:p>
+    <w:p>
+      <w:pPr>
         <w:spacing w:after="0"/>
         <w:ind w:left="116"/>
         <w:rPr>
@@ -1418,6 +1391,160 @@
       <w:pPr>
         <w:spacing w:after="0"/>
         <w:ind w:left="116"/>
+        <w:rPr>
+          <w:color w:val="404040" w:themeColor="text1" w:themeTint="BF"/>
+        </w:rPr>
+      </w:pPr>
+    </w:p>
+    <w:p>
+      <w:pPr>
+        <w:pStyle w:val="Ttulo1"/>
+        <w:numPr>
+          <w:ilvl w:val="0"/>
+          <w:numId w:val="30"/>
+        </w:numPr>
+        <w:rPr>
+          <w:rFonts w:ascii="Times New Roman" w:eastAsia="Times New Roman" w:hAnsi="Times New Roman" w:cs="Times New Roman"/>
+        </w:rPr>
+      </w:pPr>
+      <w:bookmarkStart w:id="0" w:name="_Toc13829805"/>
+      <w:r>
+        <w:t xml:space="preserve">PRIMER NIVEL DE TITULO </w:t>
+      </w:r>
+      <w:r>
+        <w:t>1</w:t>
+      </w:r>
+      <w:r>
+        <w:t xml:space="preserve">: </w:t>
+      </w:r>
+      <w:r>
+        <w:t>Uso</w:t>
+      </w:r>
+      <w:r>
+        <w:t xml:space="preserve"> de títulos</w:t>
+      </w:r>
+      <w:bookmarkEnd w:id="0"/>
+      <w:r>
+        <w:rPr>
+          <w:rFonts w:ascii="Times New Roman" w:eastAsia="Times New Roman" w:hAnsi="Times New Roman" w:cs="Times New Roman"/>
+        </w:rPr>
+        <w:t xml:space="preserve"> </w:t>
+      </w:r>
+    </w:p>
+    <w:p>
+      <w:pPr>
+        <w:pStyle w:val="Ttulo2"/>
+        <w:numPr>
+          <w:ilvl w:val="1"/>
+          <w:numId w:val="29"/>
+        </w:numPr>
+      </w:pPr>
+      <w:bookmarkStart w:id="1" w:name="_Toc13829806"/>
+      <w:r>
+        <w:t>Segundo nivel t</w:t>
+      </w:r>
+      <w:r>
+        <w:t xml:space="preserve">itulo </w:t>
+      </w:r>
+      <w:r>
+        <w:t>2</w:t>
+      </w:r>
+      <w:bookmarkEnd w:id="1"/>
+    </w:p>
+    <w:p>
+      <w:pPr>
+        <w:pStyle w:val="Ttulo3"/>
+        <w:numPr>
+          <w:ilvl w:val="2"/>
+          <w:numId w:val="29"/>
+        </w:numPr>
+        <w:rPr>
+          <w:color w:val="404040" w:themeColor="text1" w:themeTint="BF"/>
+        </w:rPr>
+      </w:pPr>
+      <w:bookmarkStart w:id="2" w:name="_Toc13829807"/>
+      <w:r>
+        <w:rPr>
+          <w:color w:val="404040" w:themeColor="text1" w:themeTint="BF"/>
+        </w:rPr>
+        <w:t xml:space="preserve">Tercer nivel </w:t>
+      </w:r>
+      <w:r>
+        <w:rPr>
+          <w:color w:val="404040" w:themeColor="text1" w:themeTint="BF"/>
+        </w:rPr>
+        <w:t>3</w:t>
+      </w:r>
+      <w:bookmarkEnd w:id="2"/>
+      <w:r>
+        <w:rPr>
+          <w:color w:val="404040" w:themeColor="text1" w:themeTint="BF"/>
+        </w:rPr>
+        <w:t xml:space="preserve"> </w:t>
+      </w:r>
+    </w:p>
+    <w:p>
+      <w:pPr>
+        <w:pStyle w:val="Ttulo3"/>
+        <w:numPr>
+          <w:ilvl w:val="2"/>
+          <w:numId w:val="29"/>
+        </w:numPr>
+        <w:rPr>
+          <w:color w:val="404040" w:themeColor="text1" w:themeTint="BF"/>
+        </w:rPr>
+      </w:pPr>
+      <w:bookmarkStart w:id="3" w:name="_Toc13829808"/>
+      <w:r>
+        <w:rPr>
+          <w:color w:val="404040" w:themeColor="text1" w:themeTint="BF"/>
+        </w:rPr>
+        <w:t>Tercer nivel 3</w:t>
+      </w:r>
+      <w:bookmarkEnd w:id="3"/>
+    </w:p>
+    <w:p>
+      <w:pPr>
+        <w:pStyle w:val="Ttulo3"/>
+        <w:numPr>
+          <w:ilvl w:val="2"/>
+          <w:numId w:val="29"/>
+        </w:numPr>
+        <w:rPr>
+          <w:color w:val="404040" w:themeColor="text1" w:themeTint="BF"/>
+        </w:rPr>
+      </w:pPr>
+      <w:bookmarkStart w:id="4" w:name="_Toc13829809"/>
+      <w:r>
+        <w:rPr>
+          <w:color w:val="404040" w:themeColor="text1" w:themeTint="BF"/>
+        </w:rPr>
+        <w:t>Tercer nivel 3</w:t>
+      </w:r>
+      <w:bookmarkEnd w:id="4"/>
+    </w:p>
+    <w:p>
+      <w:pPr>
+        <w:pStyle w:val="Ttulo1"/>
+        <w:numPr>
+          <w:ilvl w:val="0"/>
+          <w:numId w:val="0"/>
+        </w:numPr>
+        <w:spacing w:after="32"/>
+        <w:rPr>
+          <w:color w:val="404040" w:themeColor="text1" w:themeTint="BF"/>
+        </w:rPr>
+      </w:pPr>
+      <w:bookmarkStart w:id="5" w:name="_Toc13829810"/>
+    </w:p>
+    <w:p>
+      <w:pPr>
+        <w:pStyle w:val="Ttulo1"/>
+        <w:numPr>
+          <w:ilvl w:val="0"/>
+          <w:numId w:val="0"/>
+        </w:numPr>
+        <w:spacing w:after="32"/>
         <w:rPr>
           <w:color w:val="404040" w:themeColor="text1" w:themeTint="BF"/>
         </w:rPr>
@@ -1432,31 +1559,20 @@
         </w:numPr>
         <w:spacing w:after="32"/>
         <w:rPr>
-          <w:rFonts w:ascii="Times New Roman" w:eastAsia="Times New Roman" w:hAnsi="Times New Roman" w:cs="Times New Roman"/>
-          <w:color w:val="404040" w:themeColor="text1" w:themeTint="BF"/>
-        </w:rPr>
-      </w:pPr>
-      <w:bookmarkStart w:id="3" w:name="_Toc13829805"/>
+          <w:color w:val="404040" w:themeColor="text1" w:themeTint="BF"/>
+        </w:rPr>
+      </w:pPr>
       <w:r>
         <w:rPr>
           <w:color w:val="404040" w:themeColor="text1" w:themeTint="BF"/>
         </w:rPr>
         <w:t xml:space="preserve">PRIMER NIVEL DE TITULO </w:t>
       </w:r>
-      <w:commentRangeStart w:id="4"/>
       <w:r>
         <w:rPr>
           <w:color w:val="404040" w:themeColor="text1" w:themeTint="BF"/>
         </w:rPr>
         <w:t>1</w:t>
-      </w:r>
-      <w:commentRangeEnd w:id="4"/>
-      <w:r>
-        <w:rPr>
-          <w:rStyle w:val="Refdecomentario"/>
-          <w:color w:val="404040" w:themeColor="text1" w:themeTint="BF"/>
-        </w:rPr>
-        <w:commentReference w:id="4"/>
       </w:r>
       <w:r>
         <w:rPr>
@@ -1474,204 +1590,200 @@
         <w:rPr>
           <w:color w:val="404040" w:themeColor="text1" w:themeTint="BF"/>
         </w:rPr>
-        <w:t xml:space="preserve"> de títulos</w:t>
+        <w:t xml:space="preserve"> de viñetas</w:t>
       </w:r>
-      <w:bookmarkEnd w:id="3"/>
+      <w:bookmarkEnd w:id="5"/>
+    </w:p>
+    <w:p>
+      <w:pPr>
+        <w:numPr>
+          <w:ilvl w:val="0"/>
+          <w:numId w:val="13"/>
+        </w:numPr>
+        <w:spacing w:after="11" w:line="247" w:lineRule="auto"/>
+        <w:ind w:right="2891" w:hanging="360"/>
+        <w:rPr>
+          <w:rFonts w:ascii="Tahoma" w:eastAsia="Tahoma" w:hAnsi="Tahoma" w:cs="Tahoma"/>
+          <w:color w:val="404040" w:themeColor="text1" w:themeTint="BF"/>
+        </w:rPr>
+      </w:pPr>
+      <w:bookmarkStart w:id="6" w:name="_GoBack"/>
+      <w:bookmarkEnd w:id="6"/>
+      <w:proofErr w:type="spellStart"/>
       <w:r>
         <w:rPr>
-          <w:rFonts w:ascii="Times New Roman" w:eastAsia="Times New Roman" w:hAnsi="Times New Roman" w:cs="Times New Roman"/>
-          <w:color w:val="404040" w:themeColor="text1" w:themeTint="BF"/>
+          <w:rFonts w:ascii="Tahoma" w:eastAsia="Tahoma" w:hAnsi="Tahoma" w:cs="Tahoma"/>
+          <w:color w:val="404040" w:themeColor="text1" w:themeTint="BF"/>
+        </w:rPr>
+        <w:t>Bullet</w:t>
+      </w:r>
+      <w:proofErr w:type="spellEnd"/>
+      <w:r>
+        <w:rPr>
+          <w:rFonts w:ascii="Tahoma" w:eastAsia="Tahoma" w:hAnsi="Tahoma" w:cs="Tahoma"/>
+          <w:color w:val="404040" w:themeColor="text1" w:themeTint="BF"/>
+        </w:rPr>
+        <w:t xml:space="preserve"> primer nivel: Texto estándar</w:t>
+      </w:r>
+    </w:p>
+    <w:p>
+      <w:pPr>
+        <w:spacing w:after="11" w:line="247" w:lineRule="auto"/>
+        <w:ind w:left="47" w:right="2891" w:firstLine="708"/>
+        <w:rPr>
+          <w:rFonts w:ascii="Tahoma" w:eastAsia="Tahoma" w:hAnsi="Tahoma" w:cs="Tahoma"/>
+          <w:color w:val="404040" w:themeColor="text1" w:themeTint="BF"/>
+        </w:rPr>
+      </w:pPr>
+      <w:r>
+        <w:rPr>
+          <w:rFonts w:ascii="Tahoma" w:eastAsia="Tahoma" w:hAnsi="Tahoma" w:cs="Tahoma"/>
+          <w:color w:val="404040" w:themeColor="text1" w:themeTint="BF"/>
+        </w:rPr>
+        <w:t>Definición si se requiere</w:t>
+      </w:r>
+    </w:p>
+    <w:p>
+      <w:pPr>
+        <w:spacing w:after="5"/>
+        <w:ind w:left="2123"/>
+        <w:rPr>
+          <w:color w:val="404040" w:themeColor="text1" w:themeTint="BF"/>
+          <w:lang w:val="en-US"/>
+        </w:rPr>
+      </w:pPr>
+      <w:r>
+        <w:rPr>
+          <w:rFonts w:ascii="Tahoma" w:eastAsia="Tahoma" w:hAnsi="Tahoma" w:cs="Tahoma"/>
+          <w:color w:val="404040" w:themeColor="text1" w:themeTint="BF"/>
+          <w:lang w:val="en-US"/>
         </w:rPr>
         <w:t xml:space="preserve"> </w:t>
       </w:r>
     </w:p>
     <w:p>
       <w:pPr>
-        <w:spacing w:after="4" w:line="250" w:lineRule="auto"/>
-        <w:ind w:left="-5" w:firstLine="400"/>
-        <w:rPr>
-          <w:color w:val="404040" w:themeColor="text1" w:themeTint="BF"/>
-        </w:rPr>
-      </w:pPr>
+        <w:numPr>
+          <w:ilvl w:val="1"/>
+          <w:numId w:val="21"/>
+        </w:numPr>
+        <w:spacing w:after="11" w:line="247" w:lineRule="auto"/>
+        <w:ind w:right="2891"/>
+        <w:rPr>
+          <w:color w:val="404040" w:themeColor="text1" w:themeTint="BF"/>
+        </w:rPr>
+      </w:pPr>
+      <w:proofErr w:type="spellStart"/>
       <w:r>
         <w:rPr>
-          <w:color w:val="404040" w:themeColor="text1" w:themeTint="BF"/>
-        </w:rPr>
-        <w:t>Texto estándar</w:t>
+          <w:rFonts w:ascii="Tahoma" w:eastAsia="Tahoma" w:hAnsi="Tahoma" w:cs="Tahoma"/>
+          <w:color w:val="404040" w:themeColor="text1" w:themeTint="BF"/>
+        </w:rPr>
+        <w:t>Bullet</w:t>
+      </w:r>
+      <w:proofErr w:type="spellEnd"/>
+      <w:r>
+        <w:rPr>
+          <w:rFonts w:ascii="Tahoma" w:eastAsia="Tahoma" w:hAnsi="Tahoma" w:cs="Tahoma"/>
+          <w:color w:val="404040" w:themeColor="text1" w:themeTint="BF"/>
+        </w:rPr>
+        <w:t xml:space="preserve"> segundo nivel: Texto estándar</w:t>
       </w:r>
     </w:p>
     <w:p>
       <w:pPr>
-        <w:spacing w:after="4" w:line="250" w:lineRule="auto"/>
-        <w:ind w:left="-5" w:hanging="10"/>
-        <w:rPr>
-          <w:color w:val="404040" w:themeColor="text1" w:themeTint="BF"/>
-        </w:rPr>
-      </w:pPr>
-    </w:p>
-    <w:p>
-      <w:pPr>
-        <w:pStyle w:val="Ttulo2"/>
-      </w:pPr>
-      <w:bookmarkStart w:id="5" w:name="_Toc13829806"/>
+        <w:spacing w:after="11" w:line="247" w:lineRule="auto"/>
+        <w:ind w:left="1418" w:right="2891"/>
+        <w:rPr>
+          <w:rFonts w:ascii="Tahoma" w:eastAsia="Tahoma" w:hAnsi="Tahoma" w:cs="Tahoma"/>
+          <w:color w:val="404040" w:themeColor="text1" w:themeTint="BF"/>
+        </w:rPr>
+      </w:pPr>
       <w:r>
-        <w:t>Segundo nivel t</w:t>
-      </w:r>
-      <w:r>
-        <w:t xml:space="preserve">itulo </w:t>
-      </w:r>
-      <w:commentRangeStart w:id="6"/>
-      <w:r>
-        <w:t>2</w:t>
-      </w:r>
-      <w:commentRangeEnd w:id="6"/>
-      <w:r>
-        <w:rPr>
-          <w:rStyle w:val="Refdecomentario"/>
-          <w:rFonts w:eastAsia="Calibri"/>
-          <w:sz w:val="28"/>
-          <w:szCs w:val="22"/>
-        </w:rPr>
-        <w:commentReference w:id="6"/>
-      </w:r>
-      <w:bookmarkEnd w:id="5"/>
-    </w:p>
-    <w:p>
-      <w:pPr>
-        <w:ind w:left="1187"/>
-        <w:rPr>
-          <w:color w:val="404040" w:themeColor="text1" w:themeTint="BF"/>
-        </w:rPr>
-      </w:pPr>
-      <w:r>
-        <w:rPr>
-          <w:color w:val="404040" w:themeColor="text1" w:themeTint="BF"/>
-        </w:rPr>
-        <w:t>Texto estándar</w:t>
+        <w:rPr>
+          <w:rFonts w:ascii="Tahoma" w:eastAsia="Tahoma" w:hAnsi="Tahoma" w:cs="Tahoma"/>
+          <w:color w:val="404040" w:themeColor="text1" w:themeTint="BF"/>
+        </w:rPr>
+        <w:t>Definición si se requiere</w:t>
       </w:r>
     </w:p>
     <w:p>
       <w:pPr>
-        <w:pStyle w:val="Ttulo3"/>
-        <w:ind w:left="1428"/>
-        <w:rPr>
-          <w:color w:val="404040" w:themeColor="text1" w:themeTint="BF"/>
-        </w:rPr>
-      </w:pPr>
-      <w:bookmarkStart w:id="7" w:name="_Toc13829807"/>
+        <w:spacing w:after="11" w:line="247" w:lineRule="auto"/>
+        <w:ind w:left="782" w:right="2891" w:firstLine="708"/>
+        <w:rPr>
+          <w:rFonts w:ascii="Tahoma" w:eastAsia="Tahoma" w:hAnsi="Tahoma" w:cs="Tahoma"/>
+          <w:color w:val="404040" w:themeColor="text1" w:themeTint="BF"/>
+        </w:rPr>
+      </w:pPr>
+    </w:p>
+    <w:p>
+      <w:pPr>
+        <w:numPr>
+          <w:ilvl w:val="2"/>
+          <w:numId w:val="14"/>
+        </w:numPr>
+        <w:spacing w:after="11" w:line="247" w:lineRule="auto"/>
+        <w:ind w:right="2891" w:hanging="360"/>
+        <w:rPr>
+          <w:rFonts w:ascii="Tahoma" w:eastAsia="Tahoma" w:hAnsi="Tahoma" w:cs="Tahoma"/>
+          <w:color w:val="404040" w:themeColor="text1" w:themeTint="BF"/>
+        </w:rPr>
+      </w:pPr>
+      <w:proofErr w:type="spellStart"/>
       <w:r>
         <w:rPr>
-          <w:color w:val="404040" w:themeColor="text1" w:themeTint="BF"/>
-        </w:rPr>
-        <w:t xml:space="preserve">Tercer nivel </w:t>
+          <w:rFonts w:ascii="Tahoma" w:eastAsia="Tahoma" w:hAnsi="Tahoma" w:cs="Tahoma"/>
+          <w:color w:val="404040" w:themeColor="text1" w:themeTint="BF"/>
+        </w:rPr>
+        <w:t>Bullet</w:t>
       </w:r>
+      <w:proofErr w:type="spellEnd"/>
       <w:r>
         <w:rPr>
-          <w:color w:val="404040" w:themeColor="text1" w:themeTint="BF"/>
-        </w:rPr>
-        <w:t>3</w:t>
-      </w:r>
-      <w:bookmarkEnd w:id="7"/>
-      <w:r>
-        <w:rPr>
-          <w:color w:val="404040" w:themeColor="text1" w:themeTint="BF"/>
-        </w:rPr>
-        <w:t xml:space="preserve"> </w:t>
+          <w:rFonts w:ascii="Tahoma" w:eastAsia="Tahoma" w:hAnsi="Tahoma" w:cs="Tahoma"/>
+          <w:color w:val="404040" w:themeColor="text1" w:themeTint="BF"/>
+        </w:rPr>
+        <w:t xml:space="preserve"> tercer nivel: Texto estándar</w:t>
       </w:r>
     </w:p>
     <w:p>
       <w:pPr>
-        <w:pStyle w:val="Prrafodelista"/>
-        <w:ind w:left="1932"/>
-        <w:rPr>
+        <w:spacing w:after="11" w:line="247" w:lineRule="auto"/>
+        <w:ind w:left="2210" w:right="2891"/>
+        <w:rPr>
+          <w:rFonts w:ascii="Tahoma" w:eastAsia="Tahoma" w:hAnsi="Tahoma" w:cs="Tahoma"/>
           <w:color w:val="404040" w:themeColor="text1" w:themeTint="BF"/>
         </w:rPr>
       </w:pPr>
       <w:r>
         <w:rPr>
-          <w:color w:val="404040" w:themeColor="text1" w:themeTint="BF"/>
-        </w:rPr>
-        <w:t>Texto estándar</w:t>
+          <w:rFonts w:ascii="Tahoma" w:eastAsia="Tahoma" w:hAnsi="Tahoma" w:cs="Tahoma"/>
+          <w:color w:val="404040" w:themeColor="text1" w:themeTint="BF"/>
+        </w:rPr>
+        <w:t>Definición si se requiere</w:t>
       </w:r>
     </w:p>
     <w:p>
       <w:pPr>
-        <w:pStyle w:val="Ttulo3"/>
-        <w:ind w:left="1428"/>
-        <w:rPr>
-          <w:color w:val="404040" w:themeColor="text1" w:themeTint="BF"/>
-        </w:rPr>
-      </w:pPr>
-      <w:bookmarkStart w:id="8" w:name="_Toc13829808"/>
-      <w:r>
-        <w:rPr>
-          <w:color w:val="404040" w:themeColor="text1" w:themeTint="BF"/>
-        </w:rPr>
-        <w:t xml:space="preserve">Tercer nivel </w:t>
-      </w:r>
-      <w:commentRangeStart w:id="9"/>
-      <w:r>
-        <w:rPr>
-          <w:color w:val="404040" w:themeColor="text1" w:themeTint="BF"/>
-        </w:rPr>
-        <w:t>3</w:t>
-      </w:r>
-      <w:commentRangeEnd w:id="9"/>
-      <w:r>
-        <w:rPr>
-          <w:rStyle w:val="Refdecomentario"/>
-          <w:color w:val="404040" w:themeColor="text1" w:themeTint="BF"/>
-        </w:rPr>
-        <w:commentReference w:id="9"/>
-      </w:r>
-      <w:bookmarkEnd w:id="8"/>
+        <w:spacing w:after="11" w:line="247" w:lineRule="auto"/>
+        <w:ind w:left="782" w:right="2891" w:firstLine="708"/>
+        <w:rPr>
+          <w:rFonts w:ascii="Tahoma" w:eastAsia="Tahoma" w:hAnsi="Tahoma" w:cs="Tahoma"/>
+          <w:color w:val="404040" w:themeColor="text1" w:themeTint="BF"/>
+        </w:rPr>
+      </w:pPr>
     </w:p>
     <w:p>
       <w:pPr>
-        <w:pStyle w:val="Prrafodelista"/>
-        <w:ind w:left="1932"/>
-        <w:rPr>
-          <w:color w:val="404040" w:themeColor="text1" w:themeTint="BF"/>
-        </w:rPr>
-      </w:pPr>
-      <w:r>
-        <w:rPr>
-          <w:color w:val="404040" w:themeColor="text1" w:themeTint="BF"/>
-        </w:rPr>
-        <w:t>Texto estándar</w:t>
-      </w:r>
-    </w:p>
-    <w:p>
-      <w:pPr>
-        <w:pStyle w:val="Ttulo3"/>
-        <w:ind w:left="1428"/>
-        <w:rPr>
-          <w:color w:val="404040" w:themeColor="text1" w:themeTint="BF"/>
-        </w:rPr>
-      </w:pPr>
-      <w:bookmarkStart w:id="10" w:name="_Toc13829809"/>
-      <w:r>
-        <w:rPr>
-          <w:color w:val="404040" w:themeColor="text1" w:themeTint="BF"/>
-        </w:rPr>
-        <w:t>Tercer nivel 3</w:t>
-      </w:r>
-      <w:bookmarkEnd w:id="10"/>
-    </w:p>
-    <w:p>
-      <w:pPr>
-        <w:pStyle w:val="Prrafodelista"/>
-        <w:ind w:left="1932"/>
-        <w:rPr>
-          <w:color w:val="404040" w:themeColor="text1" w:themeTint="BF"/>
-        </w:rPr>
-      </w:pPr>
-      <w:r>
-        <w:rPr>
-          <w:color w:val="404040" w:themeColor="text1" w:themeTint="BF"/>
-        </w:rPr>
-        <w:t>Texto estándar</w:t>
-      </w:r>
+        <w:spacing w:after="11" w:line="249" w:lineRule="auto"/>
+        <w:ind w:left="2133" w:hanging="10"/>
+        <w:rPr>
+          <w:rFonts w:ascii="Arial" w:eastAsia="Arial" w:hAnsi="Arial" w:cs="Arial"/>
+          <w:color w:val="404040" w:themeColor="text1" w:themeTint="BF"/>
+          <w:sz w:val="26"/>
+        </w:rPr>
+      </w:pPr>
     </w:p>
     <w:p>
       <w:pPr>
@@ -1685,12 +1797,18 @@
           <w:color w:val="404040" w:themeColor="text1" w:themeTint="BF"/>
         </w:rPr>
       </w:pPr>
-      <w:bookmarkStart w:id="11" w:name="_Toc13829810"/>
+      <w:bookmarkStart w:id="7" w:name="_Toc13829811"/>
       <w:r>
         <w:rPr>
           <w:color w:val="404040" w:themeColor="text1" w:themeTint="BF"/>
         </w:rPr>
-        <w:t xml:space="preserve">PRIMER NIVEL DE TITULO </w:t>
+        <w:t>PRIMER NIVEL DE TÍTULO</w:t>
+      </w:r>
+      <w:r>
+        <w:rPr>
+          <w:color w:val="404040" w:themeColor="text1" w:themeTint="BF"/>
+        </w:rPr>
+        <w:t xml:space="preserve"> </w:t>
       </w:r>
       <w:r>
         <w:rPr>
@@ -1708,278 +1826,9 @@
         <w:rPr>
           <w:color w:val="404040" w:themeColor="text1" w:themeTint="BF"/>
         </w:rPr>
-        <w:t>Uso</w:t>
-      </w:r>
-      <w:r>
-        <w:rPr>
-          <w:color w:val="404040" w:themeColor="text1" w:themeTint="BF"/>
-        </w:rPr>
-        <w:t xml:space="preserve"> de viñetas</w:t>
-      </w:r>
-      <w:bookmarkEnd w:id="11"/>
-    </w:p>
-    <w:p>
-      <w:pPr>
-        <w:pStyle w:val="Ttulo1"/>
-        <w:numPr>
-          <w:ilvl w:val="0"/>
-          <w:numId w:val="0"/>
-        </w:numPr>
-        <w:spacing w:after="37"/>
-        <w:rPr>
-          <w:color w:val="404040" w:themeColor="text1" w:themeTint="BF"/>
-        </w:rPr>
-      </w:pPr>
-    </w:p>
-    <w:p>
-      <w:pPr>
-        <w:numPr>
-          <w:ilvl w:val="0"/>
-          <w:numId w:val="13"/>
-        </w:numPr>
-        <w:spacing w:after="11" w:line="247" w:lineRule="auto"/>
-        <w:ind w:right="2891" w:hanging="360"/>
-        <w:rPr>
-          <w:rFonts w:ascii="Tahoma" w:eastAsia="Tahoma" w:hAnsi="Tahoma" w:cs="Tahoma"/>
-          <w:color w:val="404040" w:themeColor="text1" w:themeTint="BF"/>
-        </w:rPr>
-      </w:pPr>
-      <w:proofErr w:type="spellStart"/>
-      <w:r>
-        <w:rPr>
-          <w:rFonts w:ascii="Tahoma" w:eastAsia="Tahoma" w:hAnsi="Tahoma" w:cs="Tahoma"/>
-          <w:color w:val="404040" w:themeColor="text1" w:themeTint="BF"/>
-        </w:rPr>
-        <w:t>Bullet</w:t>
-      </w:r>
-      <w:proofErr w:type="spellEnd"/>
-      <w:r>
-        <w:rPr>
-          <w:rFonts w:ascii="Tahoma" w:eastAsia="Tahoma" w:hAnsi="Tahoma" w:cs="Tahoma"/>
-          <w:color w:val="404040" w:themeColor="text1" w:themeTint="BF"/>
-        </w:rPr>
-        <w:t xml:space="preserve"> primer nivel: Texto estándar</w:t>
-      </w:r>
-    </w:p>
-    <w:p>
-      <w:pPr>
-        <w:spacing w:after="11" w:line="247" w:lineRule="auto"/>
-        <w:ind w:left="47" w:right="2891" w:firstLine="708"/>
-        <w:rPr>
-          <w:rFonts w:ascii="Tahoma" w:eastAsia="Tahoma" w:hAnsi="Tahoma" w:cs="Tahoma"/>
-          <w:color w:val="404040" w:themeColor="text1" w:themeTint="BF"/>
-        </w:rPr>
-      </w:pPr>
-      <w:r>
-        <w:rPr>
-          <w:rFonts w:ascii="Tahoma" w:eastAsia="Tahoma" w:hAnsi="Tahoma" w:cs="Tahoma"/>
-          <w:color w:val="404040" w:themeColor="text1" w:themeTint="BF"/>
-        </w:rPr>
-        <w:t xml:space="preserve">Definición si se </w:t>
-      </w:r>
-      <w:commentRangeStart w:id="12"/>
-      <w:r>
-        <w:rPr>
-          <w:rFonts w:ascii="Tahoma" w:eastAsia="Tahoma" w:hAnsi="Tahoma" w:cs="Tahoma"/>
-          <w:color w:val="404040" w:themeColor="text1" w:themeTint="BF"/>
-        </w:rPr>
-        <w:t>requiere</w:t>
-      </w:r>
-      <w:commentRangeEnd w:id="12"/>
-      <w:r>
-        <w:rPr>
-          <w:rStyle w:val="Refdecomentario"/>
-          <w:color w:val="404040" w:themeColor="text1" w:themeTint="BF"/>
-        </w:rPr>
-        <w:commentReference w:id="12"/>
-      </w:r>
-    </w:p>
-    <w:p>
-      <w:pPr>
-        <w:spacing w:after="5"/>
-        <w:ind w:left="2123"/>
-        <w:rPr>
-          <w:color w:val="404040" w:themeColor="text1" w:themeTint="BF"/>
-          <w:lang w:val="en-US"/>
-        </w:rPr>
-      </w:pPr>
-      <w:r>
-        <w:rPr>
-          <w:rFonts w:ascii="Tahoma" w:eastAsia="Tahoma" w:hAnsi="Tahoma" w:cs="Tahoma"/>
-          <w:color w:val="404040" w:themeColor="text1" w:themeTint="BF"/>
-          <w:lang w:val="en-US"/>
-        </w:rPr>
-        <w:t xml:space="preserve"> </w:t>
-      </w:r>
-    </w:p>
-    <w:p>
-      <w:pPr>
-        <w:numPr>
-          <w:ilvl w:val="1"/>
-          <w:numId w:val="21"/>
-        </w:numPr>
-        <w:spacing w:after="11" w:line="247" w:lineRule="auto"/>
-        <w:ind w:right="2891"/>
-        <w:rPr>
-          <w:color w:val="404040" w:themeColor="text1" w:themeTint="BF"/>
-        </w:rPr>
-      </w:pPr>
-      <w:proofErr w:type="spellStart"/>
-      <w:r>
-        <w:rPr>
-          <w:rFonts w:ascii="Tahoma" w:eastAsia="Tahoma" w:hAnsi="Tahoma" w:cs="Tahoma"/>
-          <w:color w:val="404040" w:themeColor="text1" w:themeTint="BF"/>
-        </w:rPr>
-        <w:t>Bullet</w:t>
-      </w:r>
-      <w:proofErr w:type="spellEnd"/>
-      <w:r>
-        <w:rPr>
-          <w:rFonts w:ascii="Tahoma" w:eastAsia="Tahoma" w:hAnsi="Tahoma" w:cs="Tahoma"/>
-          <w:color w:val="404040" w:themeColor="text1" w:themeTint="BF"/>
-        </w:rPr>
-        <w:t xml:space="preserve"> segundo nivel: Texto estándar</w:t>
-      </w:r>
-    </w:p>
-    <w:p>
-      <w:pPr>
-        <w:spacing w:after="11" w:line="247" w:lineRule="auto"/>
-        <w:ind w:left="1418" w:right="2891"/>
-        <w:rPr>
-          <w:rFonts w:ascii="Tahoma" w:eastAsia="Tahoma" w:hAnsi="Tahoma" w:cs="Tahoma"/>
-          <w:color w:val="404040" w:themeColor="text1" w:themeTint="BF"/>
-        </w:rPr>
-      </w:pPr>
-      <w:r>
-        <w:rPr>
-          <w:rFonts w:ascii="Tahoma" w:eastAsia="Tahoma" w:hAnsi="Tahoma" w:cs="Tahoma"/>
-          <w:color w:val="404040" w:themeColor="text1" w:themeTint="BF"/>
-        </w:rPr>
-        <w:t>Definición si se requiere</w:t>
-      </w:r>
-    </w:p>
-    <w:p>
-      <w:pPr>
-        <w:spacing w:after="11" w:line="247" w:lineRule="auto"/>
-        <w:ind w:left="782" w:right="2891" w:firstLine="708"/>
-        <w:rPr>
-          <w:rFonts w:ascii="Tahoma" w:eastAsia="Tahoma" w:hAnsi="Tahoma" w:cs="Tahoma"/>
-          <w:color w:val="404040" w:themeColor="text1" w:themeTint="BF"/>
-        </w:rPr>
-      </w:pPr>
-    </w:p>
-    <w:p>
-      <w:pPr>
-        <w:numPr>
-          <w:ilvl w:val="2"/>
-          <w:numId w:val="14"/>
-        </w:numPr>
-        <w:spacing w:after="11" w:line="247" w:lineRule="auto"/>
-        <w:ind w:right="2891" w:hanging="360"/>
-        <w:rPr>
-          <w:rFonts w:ascii="Tahoma" w:eastAsia="Tahoma" w:hAnsi="Tahoma" w:cs="Tahoma"/>
-          <w:color w:val="404040" w:themeColor="text1" w:themeTint="BF"/>
-        </w:rPr>
-      </w:pPr>
-      <w:proofErr w:type="spellStart"/>
-      <w:r>
-        <w:rPr>
-          <w:rFonts w:ascii="Tahoma" w:eastAsia="Tahoma" w:hAnsi="Tahoma" w:cs="Tahoma"/>
-          <w:color w:val="404040" w:themeColor="text1" w:themeTint="BF"/>
-        </w:rPr>
-        <w:t>Bullet</w:t>
-      </w:r>
-      <w:proofErr w:type="spellEnd"/>
-      <w:r>
-        <w:rPr>
-          <w:rFonts w:ascii="Tahoma" w:eastAsia="Tahoma" w:hAnsi="Tahoma" w:cs="Tahoma"/>
-          <w:color w:val="404040" w:themeColor="text1" w:themeTint="BF"/>
-        </w:rPr>
-        <w:t xml:space="preserve"> tercer nivel: Texto estándar</w:t>
-      </w:r>
-    </w:p>
-    <w:p>
-      <w:pPr>
-        <w:spacing w:after="11" w:line="247" w:lineRule="auto"/>
-        <w:ind w:left="2210" w:right="2891"/>
-        <w:rPr>
-          <w:rFonts w:ascii="Tahoma" w:eastAsia="Tahoma" w:hAnsi="Tahoma" w:cs="Tahoma"/>
-          <w:color w:val="404040" w:themeColor="text1" w:themeTint="BF"/>
-        </w:rPr>
-      </w:pPr>
-      <w:r>
-        <w:rPr>
-          <w:rFonts w:ascii="Tahoma" w:eastAsia="Tahoma" w:hAnsi="Tahoma" w:cs="Tahoma"/>
-          <w:color w:val="404040" w:themeColor="text1" w:themeTint="BF"/>
-        </w:rPr>
-        <w:t>Definición si se requiere</w:t>
-      </w:r>
-    </w:p>
-    <w:p>
-      <w:pPr>
-        <w:spacing w:after="11" w:line="247" w:lineRule="auto"/>
-        <w:ind w:left="782" w:right="2891" w:firstLine="708"/>
-        <w:rPr>
-          <w:rFonts w:ascii="Tahoma" w:eastAsia="Tahoma" w:hAnsi="Tahoma" w:cs="Tahoma"/>
-          <w:color w:val="404040" w:themeColor="text1" w:themeTint="BF"/>
-        </w:rPr>
-      </w:pPr>
-    </w:p>
-    <w:p>
-      <w:pPr>
-        <w:spacing w:after="11" w:line="249" w:lineRule="auto"/>
-        <w:ind w:left="2133" w:hanging="10"/>
-        <w:rPr>
-          <w:rFonts w:ascii="Arial" w:eastAsia="Arial" w:hAnsi="Arial" w:cs="Arial"/>
-          <w:color w:val="404040" w:themeColor="text1" w:themeTint="BF"/>
-          <w:sz w:val="26"/>
-        </w:rPr>
-      </w:pPr>
-    </w:p>
-    <w:p>
-      <w:pPr>
-        <w:pStyle w:val="Ttulo1"/>
-        <w:numPr>
-          <w:ilvl w:val="0"/>
-          <w:numId w:val="7"/>
-        </w:numPr>
-        <w:spacing w:after="32"/>
-        <w:rPr>
-          <w:color w:val="404040" w:themeColor="text1" w:themeTint="BF"/>
-        </w:rPr>
-      </w:pPr>
-      <w:bookmarkStart w:id="13" w:name="_Toc13829811"/>
-      <w:r>
-        <w:rPr>
-          <w:color w:val="404040" w:themeColor="text1" w:themeTint="BF"/>
-        </w:rPr>
-        <w:t>PRIMER NIVEL DE TÍTULO</w:t>
-      </w:r>
-      <w:r>
-        <w:rPr>
-          <w:color w:val="404040" w:themeColor="text1" w:themeTint="BF"/>
-        </w:rPr>
-        <w:t xml:space="preserve"> </w:t>
-      </w:r>
-      <w:r>
-        <w:rPr>
-          <w:color w:val="404040" w:themeColor="text1" w:themeTint="BF"/>
-        </w:rPr>
-        <w:t>1</w:t>
-      </w:r>
-      <w:r>
-        <w:rPr>
-          <w:color w:val="404040" w:themeColor="text1" w:themeTint="BF"/>
-        </w:rPr>
-        <w:t xml:space="preserve">: </w:t>
-      </w:r>
-      <w:r>
-        <w:rPr>
-          <w:color w:val="404040" w:themeColor="text1" w:themeTint="BF"/>
-        </w:rPr>
         <w:t>Uso de tablas</w:t>
       </w:r>
-      <w:bookmarkEnd w:id="13"/>
+      <w:bookmarkEnd w:id="7"/>
     </w:p>
     <w:p>
       <w:pPr>
@@ -2298,7 +2147,6 @@
                 <w:color w:val="404040" w:themeColor="text1" w:themeTint="BF"/>
               </w:rPr>
             </w:pPr>
-            <w:bookmarkStart w:id="14" w:name="_GoBack"/>
           </w:p>
         </w:tc>
         <w:tc>
@@ -2342,7 +2190,6 @@
           </w:p>
         </w:tc>
       </w:tr>
-      <w:bookmarkEnd w:id="14"/>
       <w:tr>
         <w:trPr>
           <w:trHeight w:val="461"/>
@@ -2484,12 +2331,11 @@
           <w:sz w:val="40"/>
         </w:rPr>
       </w:pPr>
-      <w:bookmarkStart w:id="15" w:name="_Toc13829812"/>
+      <w:bookmarkStart w:id="8" w:name="_Toc13829812"/>
       <w:r>
         <w:rPr>
           <w:color w:val="404040" w:themeColor="text1" w:themeTint="BF"/>
         </w:rPr>
-        <w:lastRenderedPageBreak/>
         <w:t>PRIMER NIVEL DE TÍTULO</w:t>
       </w:r>
       <w:r>
@@ -2498,7 +2344,7 @@
         </w:rPr>
         <w:t>: Introducción de ejemplos</w:t>
       </w:r>
-      <w:bookmarkEnd w:id="15"/>
+      <w:bookmarkEnd w:id="8"/>
       <w:r>
         <w:rPr>
           <w:color w:val="404040" w:themeColor="text1" w:themeTint="BF"/>
@@ -2523,7 +2369,6 @@
           <w:sz w:val="24"/>
         </w:rPr>
       </w:pPr>
-      <w:commentRangeStart w:id="16"/>
       <w:r>
         <w:rPr>
           <w:color w:val="404040" w:themeColor="text1" w:themeTint="BF"/>
@@ -2537,14 +2382,6 @@
           <w:sz w:val="24"/>
         </w:rPr>
         <w:t>o</w:t>
-      </w:r>
-      <w:commentRangeEnd w:id="16"/>
-      <w:r>
-        <w:rPr>
-          <w:rStyle w:val="Refdecomentario"/>
-          <w:color w:val="404040" w:themeColor="text1" w:themeTint="BF"/>
-        </w:rPr>
-        <w:commentReference w:id="16"/>
       </w:r>
       <w:r>
         <w:rPr>
@@ -2593,23 +2430,7 @@
           <w:color w:val="404040" w:themeColor="text1" w:themeTint="BF"/>
           <w:sz w:val="24"/>
         </w:rPr>
-        <w:t>-</w:t>
-      </w:r>
-      <w:proofErr w:type="gramStart"/>
-      <w:r>
-        <w:rPr>
-          <w:color w:val="404040" w:themeColor="text1" w:themeTint="BF"/>
-          <w:sz w:val="24"/>
-        </w:rPr>
-        <w:t>block::</w:t>
-      </w:r>
-      <w:proofErr w:type="gramEnd"/>
-      <w:r>
-        <w:rPr>
-          <w:color w:val="404040" w:themeColor="text1" w:themeTint="BF"/>
-          <w:sz w:val="24"/>
-        </w:rPr>
-        <w:t xml:space="preserve"> </w:t>
+        <w:t xml:space="preserve">-block:: </w:t>
       </w:r>
       <w:proofErr w:type="spellStart"/>
       <w:r>
@@ -2626,7 +2447,6 @@
         <w:spacing w:after="0"/>
         <w:rPr>
           <w:color w:val="404040" w:themeColor="text1" w:themeTint="BF"/>
-          <w:lang w:val="en-US"/>
         </w:rPr>
       </w:pPr>
     </w:p>
@@ -2642,6 +2462,7 @@
         <w:rPr>
           <w:color w:val="404040" w:themeColor="text1" w:themeTint="BF"/>
         </w:rPr>
+        <w:lastRenderedPageBreak/>
         <w:t>Escribir ejemplo aquí</w:t>
       </w:r>
     </w:p>
@@ -2674,14 +2495,14 @@
           <w:color w:val="404040" w:themeColor="text1" w:themeTint="BF"/>
         </w:rPr>
       </w:pPr>
-      <w:bookmarkStart w:id="17" w:name="_Toc13829813"/>
+      <w:bookmarkStart w:id="9" w:name="_Toc13829813"/>
       <w:r>
         <w:rPr>
           <w:color w:val="404040" w:themeColor="text1" w:themeTint="BF"/>
         </w:rPr>
         <w:t>PRIMER NIVEL DE TÍTULO: Introducción de links a webs externas</w:t>
       </w:r>
-      <w:bookmarkEnd w:id="17"/>
+      <w:bookmarkEnd w:id="9"/>
     </w:p>
     <w:p>
       <w:pPr>
@@ -2701,7 +2522,7 @@
           <w:sz w:val="24"/>
         </w:rPr>
       </w:pPr>
-      <w:hyperlink r:id="rId13" w:history="1">
+      <w:hyperlink r:id="rId10" w:history="1">
         <w:r>
           <w:rPr>
             <w:rStyle w:val="Hipervnculo"/>
@@ -2743,8 +2564,7 @@
           <w:color w:val="404040" w:themeColor="text1" w:themeTint="BF"/>
         </w:rPr>
       </w:pPr>
-      <w:bookmarkStart w:id="18" w:name="_Toc13829814"/>
-      <w:commentRangeStart w:id="19"/>
+      <w:bookmarkStart w:id="10" w:name="_Toc13829814"/>
       <w:r>
         <w:rPr>
           <w:noProof/>
@@ -2772,7 +2592,7 @@
                     <pic:cNvPicPr/>
                   </pic:nvPicPr>
                   <pic:blipFill>
-                    <a:blip r:embed="rId14"/>
+                    <a:blip r:embed="rId11"/>
                     <a:stretch>
                       <a:fillRect/>
                     </a:stretch>
@@ -2798,21 +2618,13 @@
           </wp:anchor>
         </w:drawing>
       </w:r>
-      <w:commentRangeEnd w:id="19"/>
-      <w:r>
-        <w:rPr>
-          <w:rStyle w:val="Refdecomentario"/>
-          <w:color w:val="404040" w:themeColor="text1" w:themeTint="BF"/>
-        </w:rPr>
-        <w:commentReference w:id="19"/>
-      </w:r>
       <w:r>
         <w:rPr>
           <w:color w:val="404040" w:themeColor="text1" w:themeTint="BF"/>
         </w:rPr>
         <w:t>PRIMER NIVEL DE TÍTULO: Introducción de imágenes</w:t>
       </w:r>
-      <w:bookmarkEnd w:id="18"/>
+      <w:bookmarkEnd w:id="10"/>
       <w:r>
         <w:rPr>
           <w:color w:val="404040" w:themeColor="text1" w:themeTint="BF"/>
@@ -2852,29 +2664,14 @@
           <w:color w:val="404040" w:themeColor="text1" w:themeTint="BF"/>
         </w:rPr>
       </w:pPr>
-      <w:bookmarkStart w:id="20" w:name="_Toc13829815"/>
+      <w:bookmarkStart w:id="11" w:name="_Toc13829815"/>
       <w:r>
         <w:rPr>
           <w:color w:val="404040" w:themeColor="text1" w:themeTint="BF"/>
         </w:rPr>
-        <w:t xml:space="preserve">PRIMER NIVEL DE TÍTULO: Introducción de </w:t>
+        <w:t>PRIMER NIVEL DE TÍTULO: Introducción de vídeos</w:t>
       </w:r>
-      <w:commentRangeStart w:id="21"/>
-      <w:r>
-        <w:rPr>
-          <w:color w:val="404040" w:themeColor="text1" w:themeTint="BF"/>
-        </w:rPr>
-        <w:t>vídeos</w:t>
-      </w:r>
-      <w:commentRangeEnd w:id="21"/>
-      <w:r>
-        <w:rPr>
-          <w:rStyle w:val="Refdecomentario"/>
-          <w:color w:val="404040" w:themeColor="text1" w:themeTint="BF"/>
-        </w:rPr>
-        <w:commentReference w:id="21"/>
-      </w:r>
-      <w:bookmarkEnd w:id="20"/>
+      <w:bookmarkEnd w:id="11"/>
     </w:p>
     <w:p>
       <w:pPr>
@@ -2885,106 +2682,12 @@
         </w:rPr>
       </w:pPr>
     </w:p>
-    <w:tbl>
-      <w:tblPr>
-        <w:tblStyle w:val="Tablaconcuadrcula"/>
-        <w:tblW w:w="0" w:type="auto"/>
-        <w:tblLook w:val="04A0" w:firstRow="1" w:lastRow="0" w:firstColumn="1" w:lastColumn="0" w:noHBand="0" w:noVBand="1"/>
-      </w:tblPr>
-      <w:tblGrid>
-        <w:gridCol w:w="9060"/>
-      </w:tblGrid>
-      <w:tr>
-        <w:tc>
-          <w:tcPr>
-            <w:tcW w:w="9060" w:type="dxa"/>
-          </w:tcPr>
-          <w:p>
-            <w:pPr>
-              <w:jc w:val="both"/>
-              <w:rPr>
-                <w:color w:val="404040" w:themeColor="text1" w:themeTint="BF"/>
-              </w:rPr>
-            </w:pPr>
-          </w:p>
-          <w:p>
-            <w:pPr>
-              <w:jc w:val="both"/>
-              <w:rPr>
-                <w:color w:val="404040" w:themeColor="text1" w:themeTint="BF"/>
-              </w:rPr>
-            </w:pPr>
-          </w:p>
-          <w:p>
-            <w:pPr>
-              <w:jc w:val="both"/>
-              <w:rPr>
-                <w:color w:val="404040" w:themeColor="text1" w:themeTint="BF"/>
-              </w:rPr>
-            </w:pPr>
-          </w:p>
-          <w:p>
-            <w:pPr>
-              <w:jc w:val="center"/>
-              <w:rPr>
-                <w:color w:val="404040" w:themeColor="text1" w:themeTint="BF"/>
-              </w:rPr>
-            </w:pPr>
-            <w:r>
-              <w:rPr>
-                <w:color w:val="404040" w:themeColor="text1" w:themeTint="BF"/>
-              </w:rPr>
-              <w:t>Escribir aquí el nombre del archivo</w:t>
-            </w:r>
-            <w:r>
-              <w:rPr>
-                <w:color w:val="404040" w:themeColor="text1" w:themeTint="BF"/>
-              </w:rPr>
-              <w:t xml:space="preserve"> del vídeo</w:t>
-            </w:r>
-          </w:p>
-          <w:p>
-            <w:pPr>
-              <w:jc w:val="both"/>
-              <w:rPr>
-                <w:color w:val="404040" w:themeColor="text1" w:themeTint="BF"/>
-              </w:rPr>
-            </w:pPr>
-          </w:p>
-          <w:p>
-            <w:pPr>
-              <w:jc w:val="both"/>
-              <w:rPr>
-                <w:color w:val="404040" w:themeColor="text1" w:themeTint="BF"/>
-              </w:rPr>
-            </w:pPr>
-          </w:p>
-          <w:p>
-            <w:pPr>
-              <w:jc w:val="both"/>
-              <w:rPr>
-                <w:color w:val="404040" w:themeColor="text1" w:themeTint="BF"/>
-              </w:rPr>
-            </w:pPr>
-          </w:p>
-          <w:p>
-            <w:pPr>
-              <w:jc w:val="both"/>
-              <w:rPr>
-                <w:color w:val="404040" w:themeColor="text1" w:themeTint="BF"/>
-              </w:rPr>
-            </w:pPr>
-          </w:p>
-        </w:tc>
-      </w:tr>
-    </w:tbl>
     <w:p>
       <w:pPr>
         <w:spacing w:after="0"/>
         <w:jc w:val="both"/>
         <w:rPr>
           <w:color w:val="404040" w:themeColor="text1" w:themeTint="BF"/>
-          <w:lang w:val="en-US"/>
         </w:rPr>
       </w:pPr>
       <w:r>
@@ -2998,7 +2701,6 @@
           <w:rFonts w:ascii="Consolas" w:eastAsia="Consolas" w:hAnsi="Consolas" w:cs="Consolas"/>
           <w:color w:val="404040" w:themeColor="text1" w:themeTint="BF"/>
           <w:sz w:val="16"/>
-          <w:lang w:val="en-US"/>
         </w:rPr>
         <w:t xml:space="preserve"> </w:t>
       </w:r>
@@ -3006,325 +2708,57 @@
     <w:p>
       <w:pPr>
         <w:spacing w:after="0" w:line="261" w:lineRule="auto"/>
-        <w:ind w:left="701" w:hanging="10"/>
-        <w:rPr>
-          <w:color w:val="404040" w:themeColor="text1" w:themeTint="BF"/>
-        </w:rPr>
-      </w:pPr>
+        <w:ind w:firstLine="480"/>
+        <w:rPr>
+          <w:rFonts w:ascii="Courier New" w:eastAsia="Times New Roman" w:hAnsi="Courier New" w:cs="Courier New"/>
+          <w:sz w:val="20"/>
+          <w:szCs w:val="20"/>
+          <w:lang w:val="en-US"/>
+        </w:rPr>
+      </w:pPr>
+      <w:r>
+        <w:rPr>
+          <w:rFonts w:ascii="Courier New" w:eastAsia="Times New Roman" w:hAnsi="Courier New" w:cs="Courier New"/>
+          <w:sz w:val="20"/>
+          <w:szCs w:val="20"/>
+          <w:lang w:val="en-US"/>
+        </w:rPr>
+        <w:t>.. Attention:: All your base are belong to us.</w:t>
+      </w:r>
+    </w:p>
+    <w:p>
+      <w:pPr>
+        <w:spacing w:after="0" w:line="261" w:lineRule="auto"/>
+        <w:rPr>
+          <w:color w:val="404040" w:themeColor="text1" w:themeTint="BF"/>
+          <w:lang w:val="en-US"/>
+        </w:rPr>
+      </w:pPr>
+    </w:p>
+    <w:p>
+      <w:pPr>
+        <w:pStyle w:val="HTMLconformatoprevio"/>
+        <w:ind w:left="480" w:right="480"/>
+        <w:rPr>
+          <w:color w:val="000000"/>
+          <w:lang w:val="en-US"/>
+        </w:rPr>
+      </w:pPr>
+      <w:r>
+        <w:rPr>
+          <w:color w:val="000000"/>
+          <w:lang w:val="en-US"/>
+        </w:rPr>
+        <w:t>.. DANGER:: Mad scientist at work!</w:t>
+      </w:r>
     </w:p>
     <w:sectPr>
-      <w:headerReference w:type="even" r:id="rId15"/>
-      <w:headerReference w:type="default" r:id="rId16"/>
-      <w:headerReference w:type="first" r:id="rId17"/>
       <w:pgSz w:w="11899" w:h="16838"/>
       <w:pgMar w:top="1666" w:right="1129" w:bottom="1045" w:left="1700" w:header="720" w:footer="720" w:gutter="0"/>
       <w:cols w:space="720"/>
     </w:sectPr>
   </w:body>
 </w:document>
-</file>
-
-<file path=word/comments.xml><?xml version="1.0" encoding="utf-8"?>
-<w:comments xmlns:wpc="http://schemas.microsoft.com/office/word/2010/wordprocessingCanvas" xmlns:cx="http://schemas.microsoft.com/office/drawing/2014/chartex" xmlns:cx1="http://schemas.microsoft.com/office/drawing/2015/9/8/chartex" xmlns:cx2="http://schemas.microsoft.com/office/drawing/2015/10/21/chartex" xmlns:cx3="http://schemas.microsoft.com/office/drawing/2016/5/9/chartex" xmlns:cx4="http://schemas.microsoft.com/office/drawing/2016/5/10/chartex" xmlns:cx5="http://schemas.microsoft.com/office/drawing/2016/5/11/chartex" xmlns:cx6="http://schemas.microsoft.com/office/drawing/2016/5/12/chartex" xmlns:cx7="http://schemas.microsoft.com/office/drawing/2016/5/13/chartex" xmlns:cx8="http://schemas.microsoft.com/office/drawing/2016/5/14/chartex" xmlns:mc="http://schemas.openxmlformats.org/markup-compatibility/2006" xmlns:aink="http://schemas.microsoft.com/office/drawing/2016/ink" xmlns:am3d="http://schemas.microsoft.com/office/drawing/2017/model3d" xmlns:o="urn:schemas-microsoft-com:office:office" xmlns:r="http://schemas.openxmlformats.org/officeDocument/2006/relationships" xmlns:m="http://schemas.openxmlformats.org/officeDocument/2006/math" xmlns:v="urn:schemas-microsoft-com:vml" xmlns:wp14="http://schemas.microsoft.com/office/word/2010/wordprocessingDrawing" xmlns:wp="http://schemas.openxmlformats.org/drawingml/2006/wordprocessingDrawing" xmlns:w10="urn:schemas-microsoft-com:office:word" xmlns:w="http://schemas.openxmlformats.org/wordprocessingml/2006/main" xmlns:w14="http://schemas.microsoft.com/office/word/2010/wordml" xmlns:w15="http://schemas.microsoft.com/office/word/2012/wordml" xmlns:w16cid="http://schemas.microsoft.com/office/word/2016/wordml/cid" xmlns:w16se="http://schemas.microsoft.com/office/word/2015/wordml/symex" xmlns:wpg="http://schemas.microsoft.com/office/word/2010/wordprocessingGroup" xmlns:wpi="http://schemas.microsoft.com/office/word/2010/wordprocessingInk" xmlns:wne="http://schemas.microsoft.com/office/word/2006/wordml" xmlns:wps="http://schemas.microsoft.com/office/word/2010/wordprocessingShape" mc:Ignorable="w14 w15 w16se w16cid wp14">
-  <w:comment w:id="0" w:author="Clara Escudero Sierra" w:date="2019-07-10T14:17:00Z" w:initials="CE">
-    <w:p>
-      <w:pPr>
-        <w:pStyle w:val="Textocomentario"/>
-      </w:pPr>
-      <w:r>
-        <w:rPr>
-          <w:rStyle w:val="Refdecomentario"/>
-        </w:rPr>
-        <w:annotationRef/>
-      </w:r>
-      <w:r>
-        <w:t>Inicio &gt; Estilos &gt; TITULO</w:t>
-      </w:r>
-    </w:p>
-  </w:comment>
-  <w:comment w:id="1" w:author="Clara Escudero Sierra" w:date="2019-07-12T11:54:00Z" w:initials="CE">
-    <w:p>
-      <w:pPr>
-        <w:pStyle w:val="Textocomentario"/>
-      </w:pPr>
-      <w:r>
-        <w:rPr>
-          <w:rStyle w:val="Refdecomentario"/>
-        </w:rPr>
-        <w:annotationRef/>
-      </w:r>
-      <w:r>
-        <w:t>Insertar imagen que haga referencia a la línea.</w:t>
-      </w:r>
-    </w:p>
-    <w:p>
-      <w:pPr>
-        <w:pStyle w:val="Textocomentario"/>
-      </w:pPr>
-      <w:r>
-        <w:t>Para saber más ver punto 6</w:t>
-      </w:r>
-    </w:p>
-  </w:comment>
-  <w:comment w:id="2" w:author="Clara Escudero Sierra" w:date="2019-07-10T14:16:00Z" w:initials="CE">
-    <w:p>
-      <w:pPr>
-        <w:pStyle w:val="Textocomentario"/>
-      </w:pPr>
-      <w:r>
-        <w:rPr>
-          <w:rStyle w:val="Refdecomentario"/>
-        </w:rPr>
-        <w:annotationRef/>
-      </w:r>
-      <w:r>
-        <w:t>El índice del documento se generará automáticamente.</w:t>
-      </w:r>
-    </w:p>
-  </w:comment>
-  <w:comment w:id="4" w:author="Clara Escudero Sierra" w:date="2019-07-10T14:46:00Z" w:initials="CE">
-    <w:p>
-      <w:pPr>
-        <w:pStyle w:val="Textocomentario"/>
-      </w:pPr>
-      <w:r>
-        <w:rPr>
-          <w:rStyle w:val="Refdecomentario"/>
-        </w:rPr>
-        <w:annotationRef/>
-      </w:r>
-      <w:r>
-        <w:t>Inicio &gt; Estilos &gt; TITULO 1</w:t>
-      </w:r>
-    </w:p>
-  </w:comment>
-  <w:comment w:id="6" w:author="Clara Escudero Sierra" w:date="2019-07-10T14:47:00Z" w:initials="CE">
-    <w:p>
-      <w:pPr>
-        <w:pStyle w:val="Textocomentario"/>
-      </w:pPr>
-      <w:r>
-        <w:rPr>
-          <w:rStyle w:val="Refdecomentario"/>
-        </w:rPr>
-        <w:annotationRef/>
-      </w:r>
-      <w:r>
-        <w:t>Inicio &gt; Estilos &gt; TITULO 2</w:t>
-      </w:r>
-    </w:p>
-  </w:comment>
-  <w:comment w:id="9" w:author="Clara Escudero Sierra" w:date="2019-07-10T14:47:00Z" w:initials="CE">
-    <w:p>
-      <w:pPr>
-        <w:pStyle w:val="Textocomentario"/>
-      </w:pPr>
-      <w:r>
-        <w:rPr>
-          <w:rStyle w:val="Refdecomentario"/>
-        </w:rPr>
-        <w:annotationRef/>
-      </w:r>
-      <w:r>
-        <w:t>Inicio &gt; Estilos &gt; TITULO 3</w:t>
-      </w:r>
-    </w:p>
-  </w:comment>
-  <w:comment w:id="12" w:author="Clara Escudero Sierra" w:date="2019-07-12T11:03:00Z" w:initials="CE">
-    <w:p>
-      <w:pPr>
-        <w:pStyle w:val="Textocomentario"/>
-      </w:pPr>
-      <w:r>
-        <w:rPr>
-          <w:rStyle w:val="Refdecomentario"/>
-        </w:rPr>
-        <w:annotationRef/>
-      </w:r>
-      <w:r>
-        <w:t>Para enumerar utilizaremos las viñetas que se muestran en la plantilla</w:t>
-      </w:r>
-    </w:p>
-  </w:comment>
-  <w:comment w:id="16" w:author="Clara Escudero Sierra" w:date="2019-07-12T11:42:00Z" w:initials="CE">
-    <w:p>
-      <w:pPr>
-        <w:pStyle w:val="Textocomentario"/>
-      </w:pPr>
-      <w:r>
-        <w:rPr>
-          <w:rStyle w:val="Refdecomentario"/>
-        </w:rPr>
-        <w:annotationRef/>
-      </w:r>
-      <w:r>
-        <w:t xml:space="preserve">Para </w:t>
-      </w:r>
-      <w:r>
-        <w:t xml:space="preserve">mostrar un ejemplo, pondremos “ejemplo:” como introducción, mantendremos el código y bajo el mismo, escribiremos el ejemplo. </w:t>
-      </w:r>
-    </w:p>
-  </w:comment>
-  <w:comment w:id="19" w:author="Clara Escudero Sierra" w:date="2019-07-12T12:14:00Z" w:initials="CE">
-    <w:p>
-      <w:pPr>
-        <w:pStyle w:val="Textocomentario"/>
-      </w:pPr>
-      <w:r>
-        <w:rPr>
-          <w:rStyle w:val="Refdecomentario"/>
-        </w:rPr>
-        <w:annotationRef/>
-      </w:r>
-    </w:p>
-    <w:p>
-      <w:pPr>
-        <w:pStyle w:val="Textocomentario"/>
-      </w:pPr>
-      <w:r>
-        <w:t>Las imágenes deben insertarse directamente en el documento:</w:t>
-      </w:r>
-    </w:p>
-    <w:p>
-      <w:pPr>
-        <w:pStyle w:val="Textocomentario"/>
-        <w:numPr>
-          <w:ilvl w:val="0"/>
-          <w:numId w:val="16"/>
-        </w:numPr>
-      </w:pPr>
-      <w:r>
-        <w:t xml:space="preserve"> Formato .jpg / .png</w:t>
-      </w:r>
-    </w:p>
-    <w:p>
-      <w:pPr>
-        <w:pStyle w:val="Textocomentario"/>
-      </w:pPr>
-    </w:p>
-    <w:p>
-      <w:pPr>
-        <w:pStyle w:val="Textocomentario"/>
-      </w:pPr>
-      <w:r>
-        <w:t>Si la</w:t>
-      </w:r>
-      <w:r>
-        <w:t xml:space="preserve"> imagen </w:t>
-      </w:r>
-      <w:r>
-        <w:t xml:space="preserve">es </w:t>
-      </w:r>
-      <w:r>
-        <w:t>exportada de Excel la incluiremos como tabla.</w:t>
-      </w:r>
-    </w:p>
-    <w:p>
-      <w:pPr>
-        <w:pStyle w:val="Textocomentario"/>
-      </w:pPr>
-    </w:p>
-    <w:p>
-      <w:pPr>
-        <w:pStyle w:val="Textocomentario"/>
-      </w:pPr>
-      <w:r>
-        <w:t>Si la imagen es esportada de power point la incluiremos como imagen.</w:t>
-      </w:r>
-    </w:p>
-    <w:p>
-      <w:pPr>
-        <w:pStyle w:val="Textocomentario"/>
-      </w:pPr>
-    </w:p>
-    <w:p>
-      <w:pPr>
-        <w:pStyle w:val="Textocomentario"/>
-      </w:pPr>
-      <w:r>
-        <w:t>Además, deberán guardarse en la carpeta “IMÁGENES” en la línea que corresponda creada en Teams utilizando para nombrar el archivo la codificación indicada en la plantilla “Protocolo Organización Repositorio”.</w:t>
-      </w:r>
-    </w:p>
-  </w:comment>
-  <w:comment w:id="21" w:author="Clara Escudero Sierra" w:date="2019-07-12T12:18:00Z" w:initials="CE">
-    <w:p>
-      <w:pPr>
-        <w:pStyle w:val="Textocomentario"/>
-      </w:pPr>
-      <w:r>
-        <w:rPr>
-          <w:rStyle w:val="Refdecomentario"/>
-        </w:rPr>
-        <w:annotationRef/>
-      </w:r>
-    </w:p>
-    <w:p>
-      <w:pPr>
-        <w:pStyle w:val="Textocomentario"/>
-      </w:pPr>
-      <w:r>
-        <w:t xml:space="preserve">Se incluirán </w:t>
-      </w:r>
-      <w:r>
-        <w:t>en la carpeta “VÍDEOS” en la línea que corresponda creada en Teams utilizando para nombrar el archivo la codificación indicada en la plantilla “Protocolo Organización Repositorio”.</w:t>
-      </w:r>
-    </w:p>
-    <w:p>
-      <w:pPr>
-        <w:pStyle w:val="Textocomentario"/>
-      </w:pPr>
-    </w:p>
-    <w:p>
-      <w:pPr>
-        <w:pStyle w:val="Textocomentario"/>
-      </w:pPr>
-      <w:r>
-        <w:t>El formato será .mp4</w:t>
-      </w:r>
-      <w:r>
-        <w:t xml:space="preserve"> </w:t>
-      </w:r>
-    </w:p>
-    <w:p>
-      <w:pPr>
-        <w:pStyle w:val="Textocomentario"/>
-      </w:pPr>
-      <w:r>
-        <w:t xml:space="preserve"> </w:t>
-      </w:r>
-    </w:p>
-  </w:comment>
-</w:comments>
-</file>
-
-<file path=word/commentsExtended.xml><?xml version="1.0" encoding="utf-8"?>
-<w15:commentsEx xmlns:wpc="http://schemas.microsoft.com/office/word/2010/wordprocessingCanvas" xmlns:cx="http://schemas.microsoft.com/office/drawing/2014/chartex" xmlns:cx1="http://schemas.microsoft.com/office/drawing/2015/9/8/chartex" xmlns:cx2="http://schemas.microsoft.com/office/drawing/2015/10/21/chartex" xmlns:cx3="http://schemas.microsoft.com/office/drawing/2016/5/9/chartex" xmlns:cx4="http://schemas.microsoft.com/office/drawing/2016/5/10/chartex" xmlns:cx5="http://schemas.microsoft.com/office/drawing/2016/5/11/chartex" xmlns:cx6="http://schemas.microsoft.com/office/drawing/2016/5/12/chartex" xmlns:cx7="http://schemas.microsoft.com/office/drawing/2016/5/13/chartex" xmlns:cx8="http://schemas.microsoft.com/office/drawing/2016/5/14/chartex" xmlns:mc="http://schemas.openxmlformats.org/markup-compatibility/2006" xmlns:aink="http://schemas.microsoft.com/office/drawing/2016/ink" xmlns:am3d="http://schemas.microsoft.com/office/drawing/2017/model3d" xmlns:o="urn:schemas-microsoft-com:office:office" xmlns:r="http://schemas.openxmlformats.org/officeDocument/2006/relationships" xmlns:m="http://schemas.openxmlformats.org/officeDocument/2006/math" xmlns:v="urn:schemas-microsoft-com:vml" xmlns:wp14="http://schemas.microsoft.com/office/word/2010/wordprocessingDrawing" xmlns:wp="http://schemas.openxmlformats.org/drawingml/2006/wordprocessingDrawing" xmlns:w10="urn:schemas-microsoft-com:office:word" xmlns:w="http://schemas.openxmlformats.org/wordprocessingml/2006/main" xmlns:w14="http://schemas.microsoft.com/office/word/2010/wordml" xmlns:w15="http://schemas.microsoft.com/office/word/2012/wordml" xmlns:w16cid="http://schemas.microsoft.com/office/word/2016/wordml/cid" xmlns:w16se="http://schemas.microsoft.com/office/word/2015/wordml/symex" xmlns:wpg="http://schemas.microsoft.com/office/word/2010/wordprocessingGroup" xmlns:wpi="http://schemas.microsoft.com/office/word/2010/wordprocessingInk" xmlns:wne="http://schemas.microsoft.com/office/word/2006/wordml" xmlns:wps="http://schemas.microsoft.com/office/word/2010/wordprocessingShape" mc:Ignorable="w14 w15 w16se w16cid wp14">
-  <w15:commentEx w15:paraId="1FF54988" w15:done="0"/>
-  <w15:commentEx w15:paraId="5E748D61" w15:done="0"/>
-  <w15:commentEx w15:paraId="3C86DF83" w15:done="0"/>
-  <w15:commentEx w15:paraId="72B093FF" w15:done="0"/>
-  <w15:commentEx w15:paraId="4D8EB7C1" w15:done="0"/>
-  <w15:commentEx w15:paraId="435E698E" w15:done="0"/>
-  <w15:commentEx w15:paraId="025777FA" w15:done="0"/>
-  <w15:commentEx w15:paraId="5495F2A9" w15:done="0"/>
-  <w15:commentEx w15:paraId="01B3EAC2" w15:done="0"/>
-  <w15:commentEx w15:paraId="4ABE30BC" w15:done="0"/>
-</w15:commentsEx>
-</file>
-
-<file path=word/commentsIds.xml><?xml version="1.0" encoding="utf-8"?>
-<w16cid:commentsIds xmlns:wpc="http://schemas.microsoft.com/office/word/2010/wordprocessingCanvas" xmlns:cx="http://schemas.microsoft.com/office/drawing/2014/chartex" xmlns:cx1="http://schemas.microsoft.com/office/drawing/2015/9/8/chartex" xmlns:cx2="http://schemas.microsoft.com/office/drawing/2015/10/21/chartex" xmlns:cx3="http://schemas.microsoft.com/office/drawing/2016/5/9/chartex" xmlns:cx4="http://schemas.microsoft.com/office/drawing/2016/5/10/chartex" xmlns:cx5="http://schemas.microsoft.com/office/drawing/2016/5/11/chartex" xmlns:cx6="http://schemas.microsoft.com/office/drawing/2016/5/12/chartex" xmlns:cx7="http://schemas.microsoft.com/office/drawing/2016/5/13/chartex" xmlns:cx8="http://schemas.microsoft.com/office/drawing/2016/5/14/chartex" xmlns:mc="http://schemas.openxmlformats.org/markup-compatibility/2006" xmlns:aink="http://schemas.microsoft.com/office/drawing/2016/ink" xmlns:am3d="http://schemas.microsoft.com/office/drawing/2017/model3d" xmlns:o="urn:schemas-microsoft-com:office:office" xmlns:r="http://schemas.openxmlformats.org/officeDocument/2006/relationships" xmlns:m="http://schemas.openxmlformats.org/officeDocument/2006/math" xmlns:v="urn:schemas-microsoft-com:vml" xmlns:wp14="http://schemas.microsoft.com/office/word/2010/wordprocessingDrawing" xmlns:wp="http://schemas.openxmlformats.org/drawingml/2006/wordprocessingDrawing" xmlns:w10="urn:schemas-microsoft-com:office:word" xmlns:w="http://schemas.openxmlformats.org/wordprocessingml/2006/main" xmlns:w14="http://schemas.microsoft.com/office/word/2010/wordml" xmlns:w15="http://schemas.microsoft.com/office/word/2012/wordml" xmlns:w16cid="http://schemas.microsoft.com/office/word/2016/wordml/cid" xmlns:w16se="http://schemas.microsoft.com/office/word/2015/wordml/symex" xmlns:wpg="http://schemas.microsoft.com/office/word/2010/wordprocessingGroup" xmlns:wpi="http://schemas.microsoft.com/office/word/2010/wordprocessingInk" xmlns:wne="http://schemas.microsoft.com/office/word/2006/wordml" xmlns:wps="http://schemas.microsoft.com/office/word/2010/wordprocessingShape" mc:Ignorable="w14 w15 w16se w16cid wp14">
-  <w16cid:commentId w16cid:paraId="1FF54988" w16cid:durableId="20D07209"/>
-  <w16cid:commentId w16cid:paraId="5E748D61" w16cid:durableId="20D2F37E"/>
-  <w16cid:commentId w16cid:paraId="3C86DF83" w16cid:durableId="20D071C9"/>
-  <w16cid:commentId w16cid:paraId="72B093FF" w16cid:durableId="20D078D4"/>
-  <w16cid:commentId w16cid:paraId="4D8EB7C1" w16cid:durableId="20D078E4"/>
-  <w16cid:commentId w16cid:paraId="435E698E" w16cid:durableId="20D07914"/>
-  <w16cid:commentId w16cid:paraId="025777FA" w16cid:durableId="20D2E77F"/>
-  <w16cid:commentId w16cid:paraId="5495F2A9" w16cid:durableId="20D2F0B9"/>
-  <w16cid:commentId w16cid:paraId="01B3EAC2" w16cid:durableId="20D2F812"/>
-  <w16cid:commentId w16cid:paraId="4ABE30BC" w16cid:durableId="20D2F90B"/>
-</w16cid:commentsIds>
 </file>
 
 <file path=word/endnotes.xml><?xml version="1.0" encoding="utf-8"?>
@@ -3377,41 +2811,25 @@
 </w:footnotes>
 </file>
 
-<file path=word/header1.xml><?xml version="1.0" encoding="utf-8"?>
-<w:hdr xmlns:wpc="http://schemas.microsoft.com/office/word/2010/wordprocessingCanvas" xmlns:cx="http://schemas.microsoft.com/office/drawing/2014/chartex" xmlns:cx1="http://schemas.microsoft.com/office/drawing/2015/9/8/chartex" xmlns:cx2="http://schemas.microsoft.com/office/drawing/2015/10/21/chartex" xmlns:cx3="http://schemas.microsoft.com/office/drawing/2016/5/9/chartex" xmlns:cx4="http://schemas.microsoft.com/office/drawing/2016/5/10/chartex" xmlns:cx5="http://schemas.microsoft.com/office/drawing/2016/5/11/chartex" xmlns:cx6="http://schemas.microsoft.com/office/drawing/2016/5/12/chartex" xmlns:cx7="http://schemas.microsoft.com/office/drawing/2016/5/13/chartex" xmlns:cx8="http://schemas.microsoft.com/office/drawing/2016/5/14/chartex" xmlns:mc="http://schemas.openxmlformats.org/markup-compatibility/2006" xmlns:aink="http://schemas.microsoft.com/office/drawing/2016/ink" xmlns:am3d="http://schemas.microsoft.com/office/drawing/2017/model3d" xmlns:o="urn:schemas-microsoft-com:office:office" xmlns:r="http://schemas.openxmlformats.org/officeDocument/2006/relationships" xmlns:m="http://schemas.openxmlformats.org/officeDocument/2006/math" xmlns:v="urn:schemas-microsoft-com:vml" xmlns:wp14="http://schemas.microsoft.com/office/word/2010/wordprocessingDrawing" xmlns:wp="http://schemas.openxmlformats.org/drawingml/2006/wordprocessingDrawing" xmlns:w10="urn:schemas-microsoft-com:office:word" xmlns:w="http://schemas.openxmlformats.org/wordprocessingml/2006/main" xmlns:w14="http://schemas.microsoft.com/office/word/2010/wordml" xmlns:w15="http://schemas.microsoft.com/office/word/2012/wordml" xmlns:w16cid="http://schemas.microsoft.com/office/word/2016/wordml/cid" xmlns:w16se="http://schemas.microsoft.com/office/word/2015/wordml/symex" xmlns:wpg="http://schemas.microsoft.com/office/word/2010/wordprocessingGroup" xmlns:wpi="http://schemas.microsoft.com/office/word/2010/wordprocessingInk" xmlns:wne="http://schemas.microsoft.com/office/word/2006/wordml" xmlns:wps="http://schemas.microsoft.com/office/word/2010/wordprocessingShape" mc:Ignorable="w14 w15 w16se w16cid wp14">
-  <w:p/>
-</w:hdr>
-</file>
-
-<file path=word/header2.xml><?xml version="1.0" encoding="utf-8"?>
-<w:hdr xmlns:wpc="http://schemas.microsoft.com/office/word/2010/wordprocessingCanvas" xmlns:cx="http://schemas.microsoft.com/office/drawing/2014/chartex" xmlns:cx1="http://schemas.microsoft.com/office/drawing/2015/9/8/chartex" xmlns:cx2="http://schemas.microsoft.com/office/drawing/2015/10/21/chartex" xmlns:cx3="http://schemas.microsoft.com/office/drawing/2016/5/9/chartex" xmlns:cx4="http://schemas.microsoft.com/office/drawing/2016/5/10/chartex" xmlns:cx5="http://schemas.microsoft.com/office/drawing/2016/5/11/chartex" xmlns:cx6="http://schemas.microsoft.com/office/drawing/2016/5/12/chartex" xmlns:cx7="http://schemas.microsoft.com/office/drawing/2016/5/13/chartex" xmlns:cx8="http://schemas.microsoft.com/office/drawing/2016/5/14/chartex" xmlns:mc="http://schemas.openxmlformats.org/markup-compatibility/2006" xmlns:aink="http://schemas.microsoft.com/office/drawing/2016/ink" xmlns:am3d="http://schemas.microsoft.com/office/drawing/2017/model3d" xmlns:o="urn:schemas-microsoft-com:office:office" xmlns:r="http://schemas.openxmlformats.org/officeDocument/2006/relationships" xmlns:m="http://schemas.openxmlformats.org/officeDocument/2006/math" xmlns:v="urn:schemas-microsoft-com:vml" xmlns:wp14="http://schemas.microsoft.com/office/word/2010/wordprocessingDrawing" xmlns:wp="http://schemas.openxmlformats.org/drawingml/2006/wordprocessingDrawing" xmlns:w10="urn:schemas-microsoft-com:office:word" xmlns:w="http://schemas.openxmlformats.org/wordprocessingml/2006/main" xmlns:w14="http://schemas.microsoft.com/office/word/2010/wordml" xmlns:w15="http://schemas.microsoft.com/office/word/2012/wordml" xmlns:w16cid="http://schemas.microsoft.com/office/word/2016/wordml/cid" xmlns:w16se="http://schemas.microsoft.com/office/word/2015/wordml/symex" xmlns:wpg="http://schemas.microsoft.com/office/word/2010/wordprocessingGroup" xmlns:wpi="http://schemas.microsoft.com/office/word/2010/wordprocessingInk" xmlns:wne="http://schemas.microsoft.com/office/word/2006/wordml" xmlns:wps="http://schemas.microsoft.com/office/word/2010/wordprocessingShape" mc:Ignorable="w14 w15 w16se w16cid wp14">
-  <w:p/>
-</w:hdr>
-</file>
-
-<file path=word/header3.xml><?xml version="1.0" encoding="utf-8"?>
-<w:hdr xmlns:wpc="http://schemas.microsoft.com/office/word/2010/wordprocessingCanvas" xmlns:cx="http://schemas.microsoft.com/office/drawing/2014/chartex" xmlns:cx1="http://schemas.microsoft.com/office/drawing/2015/9/8/chartex" xmlns:cx2="http://schemas.microsoft.com/office/drawing/2015/10/21/chartex" xmlns:cx3="http://schemas.microsoft.com/office/drawing/2016/5/9/chartex" xmlns:cx4="http://schemas.microsoft.com/office/drawing/2016/5/10/chartex" xmlns:cx5="http://schemas.microsoft.com/office/drawing/2016/5/11/chartex" xmlns:cx6="http://schemas.microsoft.com/office/drawing/2016/5/12/chartex" xmlns:cx7="http://schemas.microsoft.com/office/drawing/2016/5/13/chartex" xmlns:cx8="http://schemas.microsoft.com/office/drawing/2016/5/14/chartex" xmlns:mc="http://schemas.openxmlformats.org/markup-compatibility/2006" xmlns:aink="http://schemas.microsoft.com/office/drawing/2016/ink" xmlns:am3d="http://schemas.microsoft.com/office/drawing/2017/model3d" xmlns:o="urn:schemas-microsoft-com:office:office" xmlns:r="http://schemas.openxmlformats.org/officeDocument/2006/relationships" xmlns:m="http://schemas.openxmlformats.org/officeDocument/2006/math" xmlns:v="urn:schemas-microsoft-com:vml" xmlns:wp14="http://schemas.microsoft.com/office/word/2010/wordprocessingDrawing" xmlns:wp="http://schemas.openxmlformats.org/drawingml/2006/wordprocessingDrawing" xmlns:w10="urn:schemas-microsoft-com:office:word" xmlns:w="http://schemas.openxmlformats.org/wordprocessingml/2006/main" xmlns:w14="http://schemas.microsoft.com/office/word/2010/wordml" xmlns:w15="http://schemas.microsoft.com/office/word/2012/wordml" xmlns:w16cid="http://schemas.microsoft.com/office/word/2016/wordml/cid" xmlns:w16se="http://schemas.microsoft.com/office/word/2015/wordml/symex" xmlns:wpg="http://schemas.microsoft.com/office/word/2010/wordprocessingGroup" xmlns:wpi="http://schemas.microsoft.com/office/word/2010/wordprocessingInk" xmlns:wne="http://schemas.microsoft.com/office/word/2006/wordml" xmlns:wps="http://schemas.microsoft.com/office/word/2010/wordprocessingShape" mc:Ignorable="w14 w15 w16se w16cid wp14">
-  <w:p/>
-</w:hdr>
-</file>
-
 <file path=word/numbering.xml><?xml version="1.0" encoding="utf-8"?>
 <w:numbering xmlns:wpc="http://schemas.microsoft.com/office/word/2010/wordprocessingCanvas" xmlns:cx="http://schemas.microsoft.com/office/drawing/2014/chartex" xmlns:cx1="http://schemas.microsoft.com/office/drawing/2015/9/8/chartex" xmlns:cx2="http://schemas.microsoft.com/office/drawing/2015/10/21/chartex" xmlns:cx3="http://schemas.microsoft.com/office/drawing/2016/5/9/chartex" xmlns:cx4="http://schemas.microsoft.com/office/drawing/2016/5/10/chartex" xmlns:cx5="http://schemas.microsoft.com/office/drawing/2016/5/11/chartex" xmlns:cx6="http://schemas.microsoft.com/office/drawing/2016/5/12/chartex" xmlns:cx7="http://schemas.microsoft.com/office/drawing/2016/5/13/chartex" xmlns:cx8="http://schemas.microsoft.com/office/drawing/2016/5/14/chartex" xmlns:mc="http://schemas.openxmlformats.org/markup-compatibility/2006" xmlns:aink="http://schemas.microsoft.com/office/drawing/2016/ink" xmlns:am3d="http://schemas.microsoft.com/office/drawing/2017/model3d" xmlns:o="urn:schemas-microsoft-com:office:office" xmlns:r="http://schemas.openxmlformats.org/officeDocument/2006/relationships" xmlns:m="http://schemas.openxmlformats.org/officeDocument/2006/math" xmlns:v="urn:schemas-microsoft-com:vml" xmlns:wp14="http://schemas.microsoft.com/office/word/2010/wordprocessingDrawing" xmlns:wp="http://schemas.openxmlformats.org/drawingml/2006/wordprocessingDrawing" xmlns:w10="urn:schemas-microsoft-com:office:word" xmlns:w="http://schemas.openxmlformats.org/wordprocessingml/2006/main" xmlns:w14="http://schemas.microsoft.com/office/word/2010/wordml" xmlns:w15="http://schemas.microsoft.com/office/word/2012/wordml" xmlns:w16cid="http://schemas.microsoft.com/office/word/2016/wordml/cid" xmlns:w16se="http://schemas.microsoft.com/office/word/2015/wordml/symex" xmlns:wpg="http://schemas.microsoft.com/office/word/2010/wordprocessingGroup" xmlns:wpi="http://schemas.microsoft.com/office/word/2010/wordprocessingInk" xmlns:wne="http://schemas.microsoft.com/office/word/2006/wordml" xmlns:wps="http://schemas.microsoft.com/office/word/2010/wordprocessingShape" mc:Ignorable="w14 w15 w16se w16cid wp14">
   <w:abstractNum w:abstractNumId="0" w15:restartNumberingAfterBreak="0">
     <w:nsid w:val="08554CFA"/>
     <w:multiLevelType w:val="hybridMultilevel"/>
-    <w:tmpl w:val="96A6F5EC"/>
-    <w:lvl w:ilvl="0" w:tplc="580C1832">
+    <w:tmpl w:val="BB1228E0"/>
+    <w:lvl w:ilvl="0" w:tplc="A1A4B8FE">
       <w:start w:val="1"/>
       <w:numFmt w:val="decimal"/>
       <w:lvlText w:val="%1."/>
       <w:lvlJc w:val="left"/>
       <w:pPr>
-        <w:ind w:left="395" w:hanging="410"/>
-      </w:pPr>
-      <w:rPr>
-        <w:rFonts w:ascii="Calibri" w:eastAsia="Calibri" w:hAnsi="Calibri" w:cs="Calibri" w:hint="default"/>
-        <w:color w:val="FF6600"/>
+        <w:ind w:left="410" w:hanging="410"/>
+      </w:pPr>
+      <w:rPr>
+        <w:rFonts w:hint="default"/>
+        <w:b w:val="0"/>
+        <w:bCs w:val="0"/>
+        <w:color w:val="auto"/>
         <w:sz w:val="40"/>
       </w:rPr>
     </w:lvl>
@@ -3489,6 +2907,99 @@
     </w:lvl>
   </w:abstractNum>
   <w:abstractNum w:abstractNumId="1" w15:restartNumberingAfterBreak="0">
+    <w:nsid w:val="0A726DA1"/>
+    <w:multiLevelType w:val="hybridMultilevel"/>
+    <w:tmpl w:val="2D06C79C"/>
+    <w:lvl w:ilvl="0" w:tplc="A1A4B8FE">
+      <w:start w:val="1"/>
+      <w:numFmt w:val="decimal"/>
+      <w:lvlText w:val="%1."/>
+      <w:lvlJc w:val="left"/>
+      <w:pPr>
+        <w:ind w:left="410" w:hanging="410"/>
+      </w:pPr>
+      <w:rPr>
+        <w:rFonts w:hint="default"/>
+        <w:b w:val="0"/>
+        <w:bCs w:val="0"/>
+        <w:color w:val="auto"/>
+        <w:sz w:val="40"/>
+      </w:rPr>
+    </w:lvl>
+    <w:lvl w:ilvl="1" w:tplc="0C0A0019">
+      <w:start w:val="1"/>
+      <w:numFmt w:val="lowerLetter"/>
+      <w:lvlText w:val="%2."/>
+      <w:lvlJc w:val="left"/>
+      <w:pPr>
+        <w:ind w:left="1440" w:hanging="360"/>
+      </w:pPr>
+    </w:lvl>
+    <w:lvl w:ilvl="2" w:tplc="0C0A001B">
+      <w:start w:val="1"/>
+      <w:numFmt w:val="lowerRoman"/>
+      <w:lvlText w:val="%3."/>
+      <w:lvlJc w:val="right"/>
+      <w:pPr>
+        <w:ind w:left="2160" w:hanging="180"/>
+      </w:pPr>
+    </w:lvl>
+    <w:lvl w:ilvl="3" w:tplc="0C0A000F">
+      <w:start w:val="1"/>
+      <w:numFmt w:val="decimal"/>
+      <w:lvlText w:val="%4."/>
+      <w:lvlJc w:val="left"/>
+      <w:pPr>
+        <w:ind w:left="2880" w:hanging="360"/>
+      </w:pPr>
+    </w:lvl>
+    <w:lvl w:ilvl="4" w:tplc="0C0A0019" w:tentative="1">
+      <w:start w:val="1"/>
+      <w:numFmt w:val="lowerLetter"/>
+      <w:lvlText w:val="%5."/>
+      <w:lvlJc w:val="left"/>
+      <w:pPr>
+        <w:ind w:left="3600" w:hanging="360"/>
+      </w:pPr>
+    </w:lvl>
+    <w:lvl w:ilvl="5" w:tplc="0C0A001B" w:tentative="1">
+      <w:start w:val="1"/>
+      <w:numFmt w:val="lowerRoman"/>
+      <w:lvlText w:val="%6."/>
+      <w:lvlJc w:val="right"/>
+      <w:pPr>
+        <w:ind w:left="4320" w:hanging="180"/>
+      </w:pPr>
+    </w:lvl>
+    <w:lvl w:ilvl="6" w:tplc="0C0A000F" w:tentative="1">
+      <w:start w:val="1"/>
+      <w:numFmt w:val="decimal"/>
+      <w:lvlText w:val="%7."/>
+      <w:lvlJc w:val="left"/>
+      <w:pPr>
+        <w:ind w:left="5040" w:hanging="360"/>
+      </w:pPr>
+    </w:lvl>
+    <w:lvl w:ilvl="7" w:tplc="0C0A0019" w:tentative="1">
+      <w:start w:val="1"/>
+      <w:numFmt w:val="lowerLetter"/>
+      <w:lvlText w:val="%8."/>
+      <w:lvlJc w:val="left"/>
+      <w:pPr>
+        <w:ind w:left="5760" w:hanging="360"/>
+      </w:pPr>
+    </w:lvl>
+    <w:lvl w:ilvl="8" w:tplc="0C0A001B" w:tentative="1">
+      <w:start w:val="1"/>
+      <w:numFmt w:val="lowerRoman"/>
+      <w:lvlText w:val="%9."/>
+      <w:lvlJc w:val="right"/>
+      <w:pPr>
+        <w:ind w:left="6480" w:hanging="180"/>
+      </w:pPr>
+    </w:lvl>
+  </w:abstractNum>
+  <w:abstractNum w:abstractNumId="2" w15:restartNumberingAfterBreak="0">
     <w:nsid w:val="0E3075E1"/>
     <w:multiLevelType w:val="hybridMultilevel"/>
     <w:tmpl w:val="34C4AC6C"/>
@@ -3601,7 +3112,7 @@
       </w:rPr>
     </w:lvl>
   </w:abstractNum>
-  <w:abstractNum w:abstractNumId="2" w15:restartNumberingAfterBreak="0">
+  <w:abstractNum w:abstractNumId="3" w15:restartNumberingAfterBreak="0">
     <w:nsid w:val="0F475A03"/>
     <w:multiLevelType w:val="hybridMultilevel"/>
     <w:tmpl w:val="F476D7C0"/>
@@ -3714,7 +3225,7 @@
       </w:rPr>
     </w:lvl>
   </w:abstractNum>
-  <w:abstractNum w:abstractNumId="3" w15:restartNumberingAfterBreak="0">
+  <w:abstractNum w:abstractNumId="4" w15:restartNumberingAfterBreak="0">
     <w:nsid w:val="167E0BF3"/>
     <w:multiLevelType w:val="hybridMultilevel"/>
     <w:tmpl w:val="3A30952A"/>
@@ -3926,7 +3437,7 @@
       </w:rPr>
     </w:lvl>
   </w:abstractNum>
-  <w:abstractNum w:abstractNumId="4" w15:restartNumberingAfterBreak="0">
+  <w:abstractNum w:abstractNumId="5" w15:restartNumberingAfterBreak="0">
     <w:nsid w:val="1A7D6367"/>
     <w:multiLevelType w:val="hybridMultilevel"/>
     <w:tmpl w:val="802CAC82"/>
@@ -4048,7 +3559,7 @@
       </w:rPr>
     </w:lvl>
   </w:abstractNum>
-  <w:abstractNum w:abstractNumId="5" w15:restartNumberingAfterBreak="0">
+  <w:abstractNum w:abstractNumId="6" w15:restartNumberingAfterBreak="0">
     <w:nsid w:val="1DDE1279"/>
     <w:multiLevelType w:val="hybridMultilevel"/>
     <w:tmpl w:val="8BB0698A"/>
@@ -4260,7 +3771,7 @@
       </w:rPr>
     </w:lvl>
   </w:abstractNum>
-  <w:abstractNum w:abstractNumId="6" w15:restartNumberingAfterBreak="0">
+  <w:abstractNum w:abstractNumId="7" w15:restartNumberingAfterBreak="0">
     <w:nsid w:val="1E26502E"/>
     <w:multiLevelType w:val="hybridMultilevel"/>
     <w:tmpl w:val="81BEBAA6"/>
@@ -4382,7 +3893,7 @@
       </w:rPr>
     </w:lvl>
   </w:abstractNum>
-  <w:abstractNum w:abstractNumId="7" w15:restartNumberingAfterBreak="0">
+  <w:abstractNum w:abstractNumId="8" w15:restartNumberingAfterBreak="0">
     <w:nsid w:val="32DF41D1"/>
     <w:multiLevelType w:val="multilevel"/>
     <w:tmpl w:val="0C0A001F"/>
@@ -4468,7 +3979,7 @@
       </w:pPr>
     </w:lvl>
   </w:abstractNum>
-  <w:abstractNum w:abstractNumId="8" w15:restartNumberingAfterBreak="0">
+  <w:abstractNum w:abstractNumId="9" w15:restartNumberingAfterBreak="0">
     <w:nsid w:val="37113CC0"/>
     <w:multiLevelType w:val="hybridMultilevel"/>
     <w:tmpl w:val="7F0A09A4"/>
@@ -4680,7 +4191,7 @@
       </w:rPr>
     </w:lvl>
   </w:abstractNum>
-  <w:abstractNum w:abstractNumId="9" w15:restartNumberingAfterBreak="0">
+  <w:abstractNum w:abstractNumId="10" w15:restartNumberingAfterBreak="0">
     <w:nsid w:val="3F2122AD"/>
     <w:multiLevelType w:val="hybridMultilevel"/>
     <w:tmpl w:val="138C3AFA"/>
@@ -4802,19 +4313,22 @@
       </w:rPr>
     </w:lvl>
   </w:abstractNum>
-  <w:abstractNum w:abstractNumId="10" w15:restartNumberingAfterBreak="0">
+  <w:abstractNum w:abstractNumId="11" w15:restartNumberingAfterBreak="0">
     <w:nsid w:val="41837409"/>
     <w:multiLevelType w:val="multilevel"/>
-    <w:tmpl w:val="E79A99E6"/>
+    <w:tmpl w:val="227EBBBE"/>
     <w:lvl w:ilvl="0">
       <w:start w:val="1"/>
-      <w:numFmt w:val="decimal"/>
+      <w:numFmt w:val="bullet"/>
       <w:pStyle w:val="Ttulo1"/>
-      <w:lvlText w:val="%1"/>
+      <w:lvlText w:val=""/>
       <w:lvlJc w:val="left"/>
       <w:pPr>
         <w:ind w:left="432" w:hanging="432"/>
       </w:pPr>
+      <w:rPr>
+        <w:rFonts w:ascii="Symbol" w:hAnsi="Symbol" w:hint="default"/>
+      </w:rPr>
     </w:lvl>
     <w:lvl w:ilvl="1">
       <w:start w:val="1"/>
@@ -4897,7 +4411,7 @@
       </w:pPr>
     </w:lvl>
   </w:abstractNum>
-  <w:abstractNum w:abstractNumId="11" w15:restartNumberingAfterBreak="0">
+  <w:abstractNum w:abstractNumId="12" w15:restartNumberingAfterBreak="0">
     <w:nsid w:val="452C64CB"/>
     <w:multiLevelType w:val="hybridMultilevel"/>
     <w:tmpl w:val="06204AEC"/>
@@ -5109,7 +4623,7 @@
       </w:rPr>
     </w:lvl>
   </w:abstractNum>
-  <w:abstractNum w:abstractNumId="12" w15:restartNumberingAfterBreak="0">
+  <w:abstractNum w:abstractNumId="13" w15:restartNumberingAfterBreak="0">
     <w:nsid w:val="455C2CB6"/>
     <w:multiLevelType w:val="hybridMultilevel"/>
     <w:tmpl w:val="1FEE55A2"/>
@@ -5321,7 +4835,7 @@
       </w:rPr>
     </w:lvl>
   </w:abstractNum>
-  <w:abstractNum w:abstractNumId="13" w15:restartNumberingAfterBreak="0">
+  <w:abstractNum w:abstractNumId="14" w15:restartNumberingAfterBreak="0">
     <w:nsid w:val="49F578F1"/>
     <w:multiLevelType w:val="hybridMultilevel"/>
     <w:tmpl w:val="1BE68D68"/>
@@ -5434,7 +4948,120 @@
       </w:rPr>
     </w:lvl>
   </w:abstractNum>
-  <w:abstractNum w:abstractNumId="14" w15:restartNumberingAfterBreak="0">
+  <w:abstractNum w:abstractNumId="15" w15:restartNumberingAfterBreak="0">
+    <w:nsid w:val="5D072AF8"/>
+    <w:multiLevelType w:val="hybridMultilevel"/>
+    <w:tmpl w:val="4E54844A"/>
+    <w:lvl w:ilvl="0" w:tplc="0C0A0001">
+      <w:start w:val="1"/>
+      <w:numFmt w:val="bullet"/>
+      <w:lvlText w:val=""/>
+      <w:lvlJc w:val="left"/>
+      <w:pPr>
+        <w:ind w:left="720" w:hanging="360"/>
+      </w:pPr>
+      <w:rPr>
+        <w:rFonts w:ascii="Symbol" w:hAnsi="Symbol" w:hint="default"/>
+      </w:rPr>
+    </w:lvl>
+    <w:lvl w:ilvl="1" w:tplc="0C0A0003">
+      <w:start w:val="1"/>
+      <w:numFmt w:val="bullet"/>
+      <w:lvlText w:val="o"/>
+      <w:lvlJc w:val="left"/>
+      <w:pPr>
+        <w:ind w:left="1440" w:hanging="360"/>
+      </w:pPr>
+      <w:rPr>
+        <w:rFonts w:ascii="Courier New" w:hAnsi="Courier New" w:cs="Courier New" w:hint="default"/>
+      </w:rPr>
+    </w:lvl>
+    <w:lvl w:ilvl="2" w:tplc="0C0A0005">
+      <w:start w:val="1"/>
+      <w:numFmt w:val="bullet"/>
+      <w:lvlText w:val=""/>
+      <w:lvlJc w:val="left"/>
+      <w:pPr>
+        <w:ind w:left="2160" w:hanging="360"/>
+      </w:pPr>
+      <w:rPr>
+        <w:rFonts w:ascii="Wingdings" w:hAnsi="Wingdings" w:hint="default"/>
+      </w:rPr>
+    </w:lvl>
+    <w:lvl w:ilvl="3" w:tplc="0C0A0001">
+      <w:start w:val="1"/>
+      <w:numFmt w:val="bullet"/>
+      <w:lvlText w:val=""/>
+      <w:lvlJc w:val="left"/>
+      <w:pPr>
+        <w:ind w:left="2880" w:hanging="360"/>
+      </w:pPr>
+      <w:rPr>
+        <w:rFonts w:ascii="Symbol" w:hAnsi="Symbol" w:hint="default"/>
+      </w:rPr>
+    </w:lvl>
+    <w:lvl w:ilvl="4" w:tplc="0C0A0003" w:tentative="1">
+      <w:start w:val="1"/>
+      <w:numFmt w:val="bullet"/>
+      <w:lvlText w:val="o"/>
+      <w:lvlJc w:val="left"/>
+      <w:pPr>
+        <w:ind w:left="3600" w:hanging="360"/>
+      </w:pPr>
+      <w:rPr>
+        <w:rFonts w:ascii="Courier New" w:hAnsi="Courier New" w:cs="Courier New" w:hint="default"/>
+      </w:rPr>
+    </w:lvl>
+    <w:lvl w:ilvl="5" w:tplc="0C0A0005" w:tentative="1">
+      <w:start w:val="1"/>
+      <w:numFmt w:val="bullet"/>
+      <w:lvlText w:val=""/>
+      <w:lvlJc w:val="left"/>
+      <w:pPr>
+        <w:ind w:left="4320" w:hanging="360"/>
+      </w:pPr>
+      <w:rPr>
+        <w:rFonts w:ascii="Wingdings" w:hAnsi="Wingdings" w:hint="default"/>
+      </w:rPr>
+    </w:lvl>
+    <w:lvl w:ilvl="6" w:tplc="0C0A0001" w:tentative="1">
+      <w:start w:val="1"/>
+      <w:numFmt w:val="bullet"/>
+      <w:lvlText w:val=""/>
+      <w:lvlJc w:val="left"/>
+      <w:pPr>
+        <w:ind w:left="5040" w:hanging="360"/>
+      </w:pPr>
+      <w:rPr>
+        <w:rFonts w:ascii="Symbol" w:hAnsi="Symbol" w:hint="default"/>
+      </w:rPr>
+    </w:lvl>
+    <w:lvl w:ilvl="7" w:tplc="0C0A0003" w:tentative="1">
+      <w:start w:val="1"/>
+      <w:numFmt w:val="bullet"/>
+      <w:lvlText w:val="o"/>
+      <w:lvlJc w:val="left"/>
+      <w:pPr>
+        <w:ind w:left="5760" w:hanging="360"/>
+      </w:pPr>
+      <w:rPr>
+        <w:rFonts w:ascii="Courier New" w:hAnsi="Courier New" w:cs="Courier New" w:hint="default"/>
+      </w:rPr>
+    </w:lvl>
+    <w:lvl w:ilvl="8" w:tplc="0C0A0005" w:tentative="1">
+      <w:start w:val="1"/>
+      <w:numFmt w:val="bullet"/>
+      <w:lvlText w:val=""/>
+      <w:lvlJc w:val="left"/>
+      <w:pPr>
+        <w:ind w:left="6480" w:hanging="360"/>
+      </w:pPr>
+      <w:rPr>
+        <w:rFonts w:ascii="Wingdings" w:hAnsi="Wingdings" w:hint="default"/>
+      </w:rPr>
+    </w:lvl>
+  </w:abstractNum>
+  <w:abstractNum w:abstractNumId="16" w15:restartNumberingAfterBreak="0">
     <w:nsid w:val="6222724C"/>
     <w:multiLevelType w:val="hybridMultilevel"/>
     <w:tmpl w:val="3CD8BA30"/>
@@ -5655,7 +5282,7 @@
       </w:rPr>
     </w:lvl>
   </w:abstractNum>
-  <w:abstractNum w:abstractNumId="15" w15:restartNumberingAfterBreak="0">
+  <w:abstractNum w:abstractNumId="17" w15:restartNumberingAfterBreak="0">
     <w:nsid w:val="68182FEB"/>
     <w:multiLevelType w:val="hybridMultilevel"/>
     <w:tmpl w:val="17FA58DC"/>
@@ -5777,7 +5404,7 @@
       </w:rPr>
     </w:lvl>
   </w:abstractNum>
-  <w:abstractNum w:abstractNumId="16" w15:restartNumberingAfterBreak="0">
+  <w:abstractNum w:abstractNumId="18" w15:restartNumberingAfterBreak="0">
     <w:nsid w:val="6B21154A"/>
     <w:multiLevelType w:val="hybridMultilevel"/>
     <w:tmpl w:val="DE1C880C"/>
@@ -5989,7 +5616,98 @@
       </w:rPr>
     </w:lvl>
   </w:abstractNum>
-  <w:abstractNum w:abstractNumId="17" w15:restartNumberingAfterBreak="0">
+  <w:abstractNum w:abstractNumId="19" w15:restartNumberingAfterBreak="0">
+    <w:nsid w:val="6EC5383E"/>
+    <w:multiLevelType w:val="hybridMultilevel"/>
+    <w:tmpl w:val="E8F253D4"/>
+    <w:lvl w:ilvl="0" w:tplc="0C0A000F">
+      <w:start w:val="1"/>
+      <w:numFmt w:val="decimal"/>
+      <w:lvlText w:val="%1."/>
+      <w:lvlJc w:val="left"/>
+      <w:pPr>
+        <w:ind w:left="395" w:hanging="410"/>
+      </w:pPr>
+      <w:rPr>
+        <w:rFonts w:hint="default"/>
+        <w:color w:val="auto"/>
+        <w:sz w:val="40"/>
+      </w:rPr>
+    </w:lvl>
+    <w:lvl w:ilvl="1" w:tplc="0C0A0019" w:tentative="1">
+      <w:start w:val="1"/>
+      <w:numFmt w:val="lowerLetter"/>
+      <w:lvlText w:val="%2."/>
+      <w:lvlJc w:val="left"/>
+      <w:pPr>
+        <w:ind w:left="1065" w:hanging="360"/>
+      </w:pPr>
+    </w:lvl>
+    <w:lvl w:ilvl="2" w:tplc="0C0A001B" w:tentative="1">
+      <w:start w:val="1"/>
+      <w:numFmt w:val="lowerRoman"/>
+      <w:lvlText w:val="%3."/>
+      <w:lvlJc w:val="right"/>
+      <w:pPr>
+        <w:ind w:left="1785" w:hanging="180"/>
+      </w:pPr>
+    </w:lvl>
+    <w:lvl w:ilvl="3" w:tplc="0C0A000F" w:tentative="1">
+      <w:start w:val="1"/>
+      <w:numFmt w:val="decimal"/>
+      <w:lvlText w:val="%4."/>
+      <w:lvlJc w:val="left"/>
+      <w:pPr>
+        <w:ind w:left="2505" w:hanging="360"/>
+      </w:pPr>
+    </w:lvl>
+    <w:lvl w:ilvl="4" w:tplc="0C0A0019" w:tentative="1">
+      <w:start w:val="1"/>
+      <w:numFmt w:val="lowerLetter"/>
+      <w:lvlText w:val="%5."/>
+      <w:lvlJc w:val="left"/>
+      <w:pPr>
+        <w:ind w:left="3225" w:hanging="360"/>
+      </w:pPr>
+    </w:lvl>
+    <w:lvl w:ilvl="5" w:tplc="0C0A001B" w:tentative="1">
+      <w:start w:val="1"/>
+      <w:numFmt w:val="lowerRoman"/>
+      <w:lvlText w:val="%6."/>
+      <w:lvlJc w:val="right"/>
+      <w:pPr>
+        <w:ind w:left="3945" w:hanging="180"/>
+      </w:pPr>
+    </w:lvl>
+    <w:lvl w:ilvl="6" w:tplc="0C0A000F" w:tentative="1">
+      <w:start w:val="1"/>
+      <w:numFmt w:val="decimal"/>
+      <w:lvlText w:val="%7."/>
+      <w:lvlJc w:val="left"/>
+      <w:pPr>
+        <w:ind w:left="4665" w:hanging="360"/>
+      </w:pPr>
+    </w:lvl>
+    <w:lvl w:ilvl="7" w:tplc="0C0A0019" w:tentative="1">
+      <w:start w:val="1"/>
+      <w:numFmt w:val="lowerLetter"/>
+      <w:lvlText w:val="%8."/>
+      <w:lvlJc w:val="left"/>
+      <w:pPr>
+        <w:ind w:left="5385" w:hanging="360"/>
+      </w:pPr>
+    </w:lvl>
+    <w:lvl w:ilvl="8" w:tplc="0C0A001B" w:tentative="1">
+      <w:start w:val="1"/>
+      <w:numFmt w:val="lowerRoman"/>
+      <w:lvlText w:val="%9."/>
+      <w:lvlJc w:val="right"/>
+      <w:pPr>
+        <w:ind w:left="6105" w:hanging="180"/>
+      </w:pPr>
+    </w:lvl>
+  </w:abstractNum>
+  <w:abstractNum w:abstractNumId="20" w15:restartNumberingAfterBreak="0">
     <w:nsid w:val="71313A46"/>
     <w:multiLevelType w:val="hybridMultilevel"/>
     <w:tmpl w:val="802ECA0C"/>
@@ -6201,7 +5919,7 @@
       </w:rPr>
     </w:lvl>
   </w:abstractNum>
-  <w:abstractNum w:abstractNumId="18" w15:restartNumberingAfterBreak="0">
+  <w:abstractNum w:abstractNumId="21" w15:restartNumberingAfterBreak="0">
     <w:nsid w:val="71F21CFE"/>
     <w:multiLevelType w:val="hybridMultilevel"/>
     <w:tmpl w:val="EFBC99AA"/>
@@ -6323,35 +6041,148 @@
       </w:rPr>
     </w:lvl>
   </w:abstractNum>
+  <w:abstractNum w:abstractNumId="22" w15:restartNumberingAfterBreak="0">
+    <w:nsid w:val="78035C09"/>
+    <w:multiLevelType w:val="hybridMultilevel"/>
+    <w:tmpl w:val="2514D9D8"/>
+    <w:lvl w:ilvl="0" w:tplc="0C0A0001">
+      <w:start w:val="1"/>
+      <w:numFmt w:val="bullet"/>
+      <w:lvlText w:val=""/>
+      <w:lvlJc w:val="left"/>
+      <w:pPr>
+        <w:ind w:left="1080" w:hanging="360"/>
+      </w:pPr>
+      <w:rPr>
+        <w:rFonts w:ascii="Symbol" w:hAnsi="Symbol" w:hint="default"/>
+      </w:rPr>
+    </w:lvl>
+    <w:lvl w:ilvl="1" w:tplc="0C0A0003" w:tentative="1">
+      <w:start w:val="1"/>
+      <w:numFmt w:val="bullet"/>
+      <w:lvlText w:val="o"/>
+      <w:lvlJc w:val="left"/>
+      <w:pPr>
+        <w:ind w:left="1800" w:hanging="360"/>
+      </w:pPr>
+      <w:rPr>
+        <w:rFonts w:ascii="Courier New" w:hAnsi="Courier New" w:cs="Courier New" w:hint="default"/>
+      </w:rPr>
+    </w:lvl>
+    <w:lvl w:ilvl="2" w:tplc="0C0A0005" w:tentative="1">
+      <w:start w:val="1"/>
+      <w:numFmt w:val="bullet"/>
+      <w:lvlText w:val=""/>
+      <w:lvlJc w:val="left"/>
+      <w:pPr>
+        <w:ind w:left="2520" w:hanging="360"/>
+      </w:pPr>
+      <w:rPr>
+        <w:rFonts w:ascii="Wingdings" w:hAnsi="Wingdings" w:hint="default"/>
+      </w:rPr>
+    </w:lvl>
+    <w:lvl w:ilvl="3" w:tplc="0C0A0001" w:tentative="1">
+      <w:start w:val="1"/>
+      <w:numFmt w:val="bullet"/>
+      <w:lvlText w:val=""/>
+      <w:lvlJc w:val="left"/>
+      <w:pPr>
+        <w:ind w:left="3240" w:hanging="360"/>
+      </w:pPr>
+      <w:rPr>
+        <w:rFonts w:ascii="Symbol" w:hAnsi="Symbol" w:hint="default"/>
+      </w:rPr>
+    </w:lvl>
+    <w:lvl w:ilvl="4" w:tplc="0C0A0003" w:tentative="1">
+      <w:start w:val="1"/>
+      <w:numFmt w:val="bullet"/>
+      <w:lvlText w:val="o"/>
+      <w:lvlJc w:val="left"/>
+      <w:pPr>
+        <w:ind w:left="3960" w:hanging="360"/>
+      </w:pPr>
+      <w:rPr>
+        <w:rFonts w:ascii="Courier New" w:hAnsi="Courier New" w:cs="Courier New" w:hint="default"/>
+      </w:rPr>
+    </w:lvl>
+    <w:lvl w:ilvl="5" w:tplc="0C0A0005" w:tentative="1">
+      <w:start w:val="1"/>
+      <w:numFmt w:val="bullet"/>
+      <w:lvlText w:val=""/>
+      <w:lvlJc w:val="left"/>
+      <w:pPr>
+        <w:ind w:left="4680" w:hanging="360"/>
+      </w:pPr>
+      <w:rPr>
+        <w:rFonts w:ascii="Wingdings" w:hAnsi="Wingdings" w:hint="default"/>
+      </w:rPr>
+    </w:lvl>
+    <w:lvl w:ilvl="6" w:tplc="0C0A0001" w:tentative="1">
+      <w:start w:val="1"/>
+      <w:numFmt w:val="bullet"/>
+      <w:lvlText w:val=""/>
+      <w:lvlJc w:val="left"/>
+      <w:pPr>
+        <w:ind w:left="5400" w:hanging="360"/>
+      </w:pPr>
+      <w:rPr>
+        <w:rFonts w:ascii="Symbol" w:hAnsi="Symbol" w:hint="default"/>
+      </w:rPr>
+    </w:lvl>
+    <w:lvl w:ilvl="7" w:tplc="0C0A0003" w:tentative="1">
+      <w:start w:val="1"/>
+      <w:numFmt w:val="bullet"/>
+      <w:lvlText w:val="o"/>
+      <w:lvlJc w:val="left"/>
+      <w:pPr>
+        <w:ind w:left="6120" w:hanging="360"/>
+      </w:pPr>
+      <w:rPr>
+        <w:rFonts w:ascii="Courier New" w:hAnsi="Courier New" w:cs="Courier New" w:hint="default"/>
+      </w:rPr>
+    </w:lvl>
+    <w:lvl w:ilvl="8" w:tplc="0C0A0005" w:tentative="1">
+      <w:start w:val="1"/>
+      <w:numFmt w:val="bullet"/>
+      <w:lvlText w:val=""/>
+      <w:lvlJc w:val="left"/>
+      <w:pPr>
+        <w:ind w:left="6840" w:hanging="360"/>
+      </w:pPr>
+      <w:rPr>
+        <w:rFonts w:ascii="Wingdings" w:hAnsi="Wingdings" w:hint="default"/>
+      </w:rPr>
+    </w:lvl>
+  </w:abstractNum>
   <w:num w:numId="1">
-    <w:abstractNumId w:val="14"/>
+    <w:abstractNumId w:val="16"/>
   </w:num>
   <w:num w:numId="2">
-    <w:abstractNumId w:val="17"/>
+    <w:abstractNumId w:val="20"/>
   </w:num>
   <w:num w:numId="3">
-    <w:abstractNumId w:val="12"/>
+    <w:abstractNumId w:val="13"/>
   </w:num>
   <w:num w:numId="4">
-    <w:abstractNumId w:val="8"/>
+    <w:abstractNumId w:val="9"/>
   </w:num>
   <w:num w:numId="5">
-    <w:abstractNumId w:val="3"/>
+    <w:abstractNumId w:val="4"/>
   </w:num>
   <w:num w:numId="6">
-    <w:abstractNumId w:val="11"/>
+    <w:abstractNumId w:val="12"/>
   </w:num>
   <w:num w:numId="7">
     <w:abstractNumId w:val="0"/>
   </w:num>
   <w:num w:numId="8">
-    <w:abstractNumId w:val="7"/>
+    <w:abstractNumId w:val="8"/>
   </w:num>
   <w:num w:numId="9">
-    <w:abstractNumId w:val="10"/>
+    <w:abstractNumId w:val="11"/>
   </w:num>
   <w:num w:numId="10">
-    <w:abstractNumId w:val="7"/>
+    <w:abstractNumId w:val="8"/>
     <w:lvlOverride w:ilvl="0">
       <w:lvl w:ilvl="0">
         <w:start w:val="1"/>
@@ -6480,62 +6311,66 @@
     </w:lvlOverride>
   </w:num>
   <w:num w:numId="11">
-    <w:abstractNumId w:val="13"/>
+    <w:abstractNumId w:val="14"/>
   </w:num>
   <w:num w:numId="12">
+    <w:abstractNumId w:val="3"/>
+  </w:num>
+  <w:num w:numId="13">
+    <w:abstractNumId w:val="6"/>
+  </w:num>
+  <w:num w:numId="14">
+    <w:abstractNumId w:val="18"/>
+  </w:num>
+  <w:num w:numId="15">
+    <w:abstractNumId w:val="11"/>
+  </w:num>
+  <w:num w:numId="16">
     <w:abstractNumId w:val="2"/>
   </w:num>
-  <w:num w:numId="13">
+  <w:num w:numId="17">
+    <w:abstractNumId w:val="7"/>
+  </w:num>
+  <w:num w:numId="18">
+    <w:abstractNumId w:val="10"/>
+  </w:num>
+  <w:num w:numId="19">
     <w:abstractNumId w:val="5"/>
   </w:num>
-  <w:num w:numId="14">
-    <w:abstractNumId w:val="16"/>
+  <w:num w:numId="20">
+    <w:abstractNumId w:val="21"/>
   </w:num>
-  <w:num w:numId="15">
-    <w:abstractNumId w:val="10"/>
+  <w:num w:numId="21">
+    <w:abstractNumId w:val="17"/>
   </w:num>
-  <w:num w:numId="16">
+  <w:num w:numId="22">
+    <w:abstractNumId w:val="11"/>
+  </w:num>
+  <w:num w:numId="23">
+    <w:abstractNumId w:val="11"/>
+  </w:num>
+  <w:num w:numId="24">
+    <w:abstractNumId w:val="11"/>
+  </w:num>
+  <w:num w:numId="25">
+    <w:abstractNumId w:val="11"/>
+  </w:num>
+  <w:num w:numId="26">
+    <w:abstractNumId w:val="11"/>
+  </w:num>
+  <w:num w:numId="27">
+    <w:abstractNumId w:val="19"/>
+  </w:num>
+  <w:num w:numId="28">
+    <w:abstractNumId w:val="15"/>
+  </w:num>
+  <w:num w:numId="29">
     <w:abstractNumId w:val="1"/>
   </w:num>
-  <w:num w:numId="17">
-    <w:abstractNumId w:val="6"/>
-  </w:num>
-  <w:num w:numId="18">
-    <w:abstractNumId w:val="9"/>
-  </w:num>
-  <w:num w:numId="19">
-    <w:abstractNumId w:val="4"/>
-  </w:num>
-  <w:num w:numId="20">
-    <w:abstractNumId w:val="18"/>
-  </w:num>
-  <w:num w:numId="21">
-    <w:abstractNumId w:val="15"/>
-  </w:num>
-  <w:num w:numId="22">
-    <w:abstractNumId w:val="10"/>
-  </w:num>
-  <w:num w:numId="23">
-    <w:abstractNumId w:val="10"/>
-  </w:num>
-  <w:num w:numId="24">
-    <w:abstractNumId w:val="10"/>
-  </w:num>
-  <w:num w:numId="25">
-    <w:abstractNumId w:val="10"/>
-  </w:num>
-  <w:num w:numId="26">
-    <w:abstractNumId w:val="10"/>
+  <w:num w:numId="30">
+    <w:abstractNumId w:val="22"/>
   </w:num>
 </w:numbering>
-</file>
-
-<file path=word/people.xml><?xml version="1.0" encoding="utf-8"?>
-<w15:people xmlns:wpc="http://schemas.microsoft.com/office/word/2010/wordprocessingCanvas" xmlns:cx="http://schemas.microsoft.com/office/drawing/2014/chartex" xmlns:cx1="http://schemas.microsoft.com/office/drawing/2015/9/8/chartex" xmlns:cx2="http://schemas.microsoft.com/office/drawing/2015/10/21/chartex" xmlns:cx3="http://schemas.microsoft.com/office/drawing/2016/5/9/chartex" xmlns:cx4="http://schemas.microsoft.com/office/drawing/2016/5/10/chartex" xmlns:cx5="http://schemas.microsoft.com/office/drawing/2016/5/11/chartex" xmlns:cx6="http://schemas.microsoft.com/office/drawing/2016/5/12/chartex" xmlns:cx7="http://schemas.microsoft.com/office/drawing/2016/5/13/chartex" xmlns:cx8="http://schemas.microsoft.com/office/drawing/2016/5/14/chartex" xmlns:mc="http://schemas.openxmlformats.org/markup-compatibility/2006" xmlns:aink="http://schemas.microsoft.com/office/drawing/2016/ink" xmlns:am3d="http://schemas.microsoft.com/office/drawing/2017/model3d" xmlns:o="urn:schemas-microsoft-com:office:office" xmlns:r="http://schemas.openxmlformats.org/officeDocument/2006/relationships" xmlns:m="http://schemas.openxmlformats.org/officeDocument/2006/math" xmlns:v="urn:schemas-microsoft-com:vml" xmlns:wp14="http://schemas.microsoft.com/office/word/2010/wordprocessingDrawing" xmlns:wp="http://schemas.openxmlformats.org/drawingml/2006/wordprocessingDrawing" xmlns:w10="urn:schemas-microsoft-com:office:word" xmlns:w="http://schemas.openxmlformats.org/wordprocessingml/2006/main" xmlns:w14="http://schemas.microsoft.com/office/word/2010/wordml" xmlns:w15="http://schemas.microsoft.com/office/word/2012/wordml" xmlns:w16cid="http://schemas.microsoft.com/office/word/2016/wordml/cid" xmlns:w16se="http://schemas.microsoft.com/office/word/2015/wordml/symex" xmlns:wpg="http://schemas.microsoft.com/office/word/2010/wordprocessingGroup" xmlns:wpi="http://schemas.microsoft.com/office/word/2010/wordprocessingInk" xmlns:wne="http://schemas.microsoft.com/office/word/2006/wordml" xmlns:wps="http://schemas.microsoft.com/office/word/2010/wordprocessingShape" mc:Ignorable="w14 w15 w16se w16cid wp14">
-  <w15:person w15:author="Clara Escudero Sierra">
-    <w15:presenceInfo w15:providerId="Windows Live" w15:userId="db96bdbd542d8dab"/>
-  </w15:person>
-</w15:people>
 </file>
 
 <file path=word/styles.xml><?xml version="1.0" encoding="utf-8"?>
@@ -7615,6 +7450,53 @@
       <w:shd w:val="clear" w:color="auto" w:fill="E1DFDD"/>
     </w:rPr>
   </w:style>
+  <w:style w:type="paragraph" w:styleId="HTMLconformatoprevio">
+    <w:name w:val="HTML Preformatted"/>
+    <w:basedOn w:val="Normal"/>
+    <w:link w:val="HTMLconformatoprevioCar"/>
+    <w:uiPriority w:val="99"/>
+    <w:unhideWhenUsed/>
+    <w:rsid w:val="00BC1DAD"/>
+    <w:pPr>
+      <w:tabs>
+        <w:tab w:val="left" w:pos="916"/>
+        <w:tab w:val="left" w:pos="1832"/>
+        <w:tab w:val="left" w:pos="2748"/>
+        <w:tab w:val="left" w:pos="3664"/>
+        <w:tab w:val="left" w:pos="4580"/>
+        <w:tab w:val="left" w:pos="5496"/>
+        <w:tab w:val="left" w:pos="6412"/>
+        <w:tab w:val="left" w:pos="7328"/>
+        <w:tab w:val="left" w:pos="8244"/>
+        <w:tab w:val="left" w:pos="9160"/>
+        <w:tab w:val="left" w:pos="10076"/>
+        <w:tab w:val="left" w:pos="10992"/>
+        <w:tab w:val="left" w:pos="11908"/>
+        <w:tab w:val="left" w:pos="12824"/>
+        <w:tab w:val="left" w:pos="13740"/>
+        <w:tab w:val="left" w:pos="14656"/>
+      </w:tabs>
+      <w:spacing w:after="0" w:line="240" w:lineRule="auto"/>
+    </w:pPr>
+    <w:rPr>
+      <w:rFonts w:ascii="Courier New" w:eastAsia="Times New Roman" w:hAnsi="Courier New" w:cs="Courier New"/>
+      <w:color w:val="auto"/>
+      <w:sz w:val="20"/>
+      <w:szCs w:val="20"/>
+    </w:rPr>
+  </w:style>
+  <w:style w:type="character" w:customStyle="1" w:styleId="HTMLconformatoprevioCar">
+    <w:name w:val="HTML con formato previo Car"/>
+    <w:basedOn w:val="Fuentedeprrafopredeter"/>
+    <w:link w:val="HTMLconformatoprevio"/>
+    <w:uiPriority w:val="99"/>
+    <w:rsid w:val="00BC1DAD"/>
+    <w:rPr>
+      <w:rFonts w:ascii="Courier New" w:eastAsia="Times New Roman" w:hAnsi="Courier New" w:cs="Courier New"/>
+      <w:sz w:val="20"/>
+      <w:szCs w:val="20"/>
+    </w:rPr>
+  </w:style>
 </w:styles>
 </file>
 
@@ -7918,7 +7800,7 @@
 </file>
 
 <file path=customXml/itemProps1.xml><?xml version="1.0" encoding="utf-8"?>
-<ds:datastoreItem xmlns:ds="http://schemas.openxmlformats.org/officeDocument/2006/customXml" ds:itemID="{AA6E96D9-9EA6-42ED-948E-7DE120951336}">
+<ds:datastoreItem xmlns:ds="http://schemas.openxmlformats.org/officeDocument/2006/customXml" ds:itemID="{FCBF2CE6-816F-4E33-8183-6500B9DA13E3}">
   <ds:schemaRefs>
     <ds:schemaRef ds:uri="http://schemas.openxmlformats.org/officeDocument/2006/bibliography"/>
   </ds:schemaRefs>

</xml_diff>